<commit_message>
Mise en place de la veille technologique
</commit_message>
<xml_diff>
--- a/documentation/veille_technologique.docx
+++ b/documentation/veille_technologique.docx
@@ -3603,13 +3603,13 @@
       <w:pPr>
         <w:pStyle w:val="Titre1"/>
       </w:pPr>
-      <w:bookmarkStart w:id="5" w:name="Rapport"/>
-      <w:bookmarkStart w:id="6" w:name="_Toc71033370"/>
+      <w:bookmarkStart w:id="5" w:name="_Toc71033370"/>
+      <w:bookmarkStart w:id="6" w:name="Rapport"/>
       <w:r>
         <w:lastRenderedPageBreak/>
         <w:t>LOGICIEL DE GESTION DE VERSION</w:t>
       </w:r>
-      <w:bookmarkEnd w:id="6"/>
+      <w:bookmarkEnd w:id="5"/>
     </w:p>
     <w:p>
       <w:pPr>
@@ -21102,7 +21102,7 @@
         <w:t>afin de ne pas avoir à naviguer entre différents services et/ou logiciels.</w:t>
       </w:r>
     </w:p>
-    <w:bookmarkEnd w:id="5"/>
+    <w:bookmarkEnd w:id="6"/>
     <w:p>
       <w:pPr>
         <w:suppressAutoHyphens w:val="0"/>
@@ -21142,52 +21142,6 @@
     </w:p>
     <w:p/>
     <w:p>
-      <w:r>
-        <w:t>La pertinence des sources citées est basée sur plusieurs points concernant l’article :</w:t>
-      </w:r>
-    </w:p>
-    <w:p>
-      <w:pPr>
-        <w:pStyle w:val="Paragraphedeliste"/>
-        <w:numPr>
-          <w:ilvl w:val="0"/>
-          <w:numId w:val="1"/>
-        </w:numPr>
-      </w:pPr>
-      <w:r>
-        <w:t>La pertinence des informations exploitables par rapport au sujet,</w:t>
-      </w:r>
-    </w:p>
-    <w:p>
-      <w:pPr>
-        <w:pStyle w:val="Paragraphedeliste"/>
-        <w:numPr>
-          <w:ilvl w:val="0"/>
-          <w:numId w:val="1"/>
-        </w:numPr>
-      </w:pPr>
-      <w:r>
-        <w:t>La quantité d’informations exploitables,</w:t>
-      </w:r>
-    </w:p>
-    <w:p>
-      <w:pPr>
-        <w:pStyle w:val="Paragraphedeliste"/>
-        <w:numPr>
-          <w:ilvl w:val="0"/>
-          <w:numId w:val="1"/>
-        </w:numPr>
-      </w:pPr>
-      <w:r>
-        <w:t>La date de mise en ligne de l’information et sa fréquence de mise à jour.</w:t>
-      </w:r>
-    </w:p>
-    <w:p>
-      <w:r>
-        <w:t>Elle est évaluée par une note sur 5.</w:t>
-      </w:r>
-    </w:p>
-    <w:p>
       <w:pPr>
         <w:rPr>
           <w:b/>
@@ -21260,6 +21214,8 @@
     <w:p/>
     <w:p/>
     <w:p/>
+    <w:p/>
+    <w:p/>
     <w:p>
       <w:pPr>
         <w:suppressAutoHyphens w:val="0"/>
@@ -21284,7 +21240,7 @@
     <w:tbl>
       <w:tblPr>
         <w:tblpPr w:leftFromText="141" w:rightFromText="141" w:vertAnchor="text" w:horzAnchor="margin" w:tblpXSpec="center" w:tblpY="338"/>
-        <w:tblW w:w="15730" w:type="dxa"/>
+        <w:tblW w:w="14312" w:type="dxa"/>
         <w:tblLayout w:type="fixed"/>
         <w:tblCellMar>
           <w:left w:w="70" w:type="dxa"/>
@@ -21301,7 +21257,6 @@
         <w:gridCol w:w="1240"/>
         <w:gridCol w:w="1359"/>
         <w:gridCol w:w="1276"/>
-        <w:gridCol w:w="1418"/>
       </w:tblGrid>
       <w:tr>
         <w:trPr>
@@ -21620,9 +21575,47 @@
             </w:r>
           </w:p>
         </w:tc>
+      </w:tr>
+      <w:tr>
+        <w:trPr>
+          <w:trHeight w:val="1998"/>
+        </w:trPr>
         <w:tc>
           <w:tcPr>
-            <w:tcW w:w="1418" w:type="dxa"/>
+            <w:tcW w:w="2154" w:type="dxa"/>
+            <w:tcBorders>
+              <w:top w:val="single" w:sz="4" w:space="0" w:color="auto"/>
+              <w:left w:val="single" w:sz="4" w:space="0" w:color="auto"/>
+              <w:bottom w:val="single" w:sz="4" w:space="0" w:color="auto"/>
+              <w:right w:val="single" w:sz="4" w:space="0" w:color="auto"/>
+            </w:tcBorders>
+            <w:shd w:val="clear" w:color="auto" w:fill="auto"/>
+            <w:vAlign w:val="center"/>
+          </w:tcPr>
+          <w:p>
+            <w:pPr>
+              <w:jc w:val="center"/>
+              <w:rPr>
+                <w:rFonts w:ascii="Calibri" w:hAnsi="Calibri" w:cs="Calibri"/>
+                <w:color w:val="000000"/>
+                <w:sz w:val="18"/>
+                <w:szCs w:val="18"/>
+              </w:rPr>
+            </w:pPr>
+            <w:r>
+              <w:rPr>
+                <w:rFonts w:ascii="Calibri" w:hAnsi="Calibri" w:cs="Calibri"/>
+                <w:color w:val="000000"/>
+                <w:sz w:val="18"/>
+                <w:szCs w:val="18"/>
+              </w:rPr>
+              <w:t>bpesquet.gitbooks.io</w:t>
+            </w:r>
+          </w:p>
+        </w:tc>
+        <w:tc>
+          <w:tcPr>
+            <w:tcW w:w="2438" w:type="dxa"/>
             <w:tcBorders>
               <w:top w:val="single" w:sz="4" w:space="0" w:color="auto"/>
               <w:left w:val="nil"/>
@@ -21630,32 +21623,228 @@
               <w:right w:val="single" w:sz="4" w:space="0" w:color="auto"/>
             </w:tcBorders>
             <w:shd w:val="clear" w:color="auto" w:fill="auto"/>
-            <w:noWrap/>
             <w:vAlign w:val="center"/>
-            <w:hideMark/>
           </w:tcPr>
           <w:p>
             <w:pPr>
               <w:jc w:val="center"/>
               <w:rPr>
-                <w:rFonts w:ascii="Calibri" w:hAnsi="Calibri" w:cs="Calibri"/>
-                <w:b/>
-                <w:bCs/>
-                <w:color w:val="FF0000"/>
-                <w:sz w:val="18"/>
-                <w:szCs w:val="18"/>
-              </w:rPr>
-            </w:pPr>
-            <w:r>
-              <w:rPr>
-                <w:rFonts w:ascii="Calibri" w:hAnsi="Calibri" w:cs="Calibri"/>
-                <w:b/>
-                <w:bCs/>
-                <w:color w:val="FF0000"/>
-                <w:sz w:val="18"/>
-                <w:szCs w:val="18"/>
-              </w:rPr>
-              <w:t>Pertinence</w:t>
+                <w:rFonts w:cs="Liberation Sans"/>
+                <w:color w:val="0563C1"/>
+                <w:sz w:val="18"/>
+                <w:szCs w:val="18"/>
+                <w:u w:val="single"/>
+              </w:rPr>
+            </w:pPr>
+            <w:r>
+              <w:rPr>
+                <w:rFonts w:cs="Liberation Sans"/>
+                <w:color w:val="0563C1"/>
+                <w:sz w:val="18"/>
+                <w:szCs w:val="18"/>
+                <w:u w:val="single"/>
+              </w:rPr>
+              <w:t>https://bpesquet.gitbooks.io/genie-logiciel/content/chapters/06-gestion-versions.html</w:t>
+            </w:r>
+          </w:p>
+        </w:tc>
+        <w:tc>
+          <w:tcPr>
+            <w:tcW w:w="2066" w:type="dxa"/>
+            <w:tcBorders>
+              <w:top w:val="single" w:sz="4" w:space="0" w:color="auto"/>
+              <w:left w:val="nil"/>
+              <w:bottom w:val="single" w:sz="4" w:space="0" w:color="auto"/>
+              <w:right w:val="single" w:sz="4" w:space="0" w:color="auto"/>
+            </w:tcBorders>
+            <w:shd w:val="clear" w:color="auto" w:fill="auto"/>
+            <w:vAlign w:val="center"/>
+          </w:tcPr>
+          <w:p>
+            <w:pPr>
+              <w:jc w:val="center"/>
+              <w:rPr>
+                <w:rFonts w:ascii="Calibri" w:hAnsi="Calibri" w:cs="Calibri"/>
+                <w:color w:val="000000"/>
+                <w:sz w:val="18"/>
+                <w:szCs w:val="18"/>
+              </w:rPr>
+            </w:pPr>
+            <w:r>
+              <w:rPr>
+                <w:rFonts w:ascii="Calibri" w:hAnsi="Calibri" w:cs="Calibri"/>
+                <w:color w:val="000000"/>
+                <w:sz w:val="18"/>
+                <w:szCs w:val="18"/>
+              </w:rPr>
+              <w:t>Mise en avant des avantages et inconvénients des logiciels de gestion de versions centralisés et distribués</w:t>
+            </w:r>
+          </w:p>
+        </w:tc>
+        <w:tc>
+          <w:tcPr>
+            <w:tcW w:w="2479" w:type="dxa"/>
+            <w:tcBorders>
+              <w:top w:val="single" w:sz="4" w:space="0" w:color="auto"/>
+              <w:left w:val="nil"/>
+              <w:bottom w:val="single" w:sz="4" w:space="0" w:color="auto"/>
+              <w:right w:val="single" w:sz="4" w:space="0" w:color="auto"/>
+            </w:tcBorders>
+            <w:shd w:val="clear" w:color="auto" w:fill="auto"/>
+            <w:vAlign w:val="center"/>
+          </w:tcPr>
+          <w:p>
+            <w:pPr>
+              <w:jc w:val="center"/>
+              <w:rPr>
+                <w:rFonts w:ascii="Calibri" w:hAnsi="Calibri" w:cs="Calibri"/>
+                <w:color w:val="000000"/>
+                <w:sz w:val="18"/>
+                <w:szCs w:val="18"/>
+              </w:rPr>
+            </w:pPr>
+            <w:r>
+              <w:rPr>
+                <w:rFonts w:ascii="Calibri" w:hAnsi="Calibri" w:cs="Calibri"/>
+                <w:color w:val="000000"/>
+                <w:sz w:val="18"/>
+                <w:szCs w:val="18"/>
+              </w:rPr>
+              <w:t>Pull</w:t>
+            </w:r>
+          </w:p>
+        </w:tc>
+        <w:tc>
+          <w:tcPr>
+            <w:tcW w:w="1300" w:type="dxa"/>
+            <w:tcBorders>
+              <w:top w:val="single" w:sz="4" w:space="0" w:color="auto"/>
+              <w:left w:val="nil"/>
+              <w:bottom w:val="single" w:sz="4" w:space="0" w:color="auto"/>
+              <w:right w:val="single" w:sz="4" w:space="0" w:color="auto"/>
+            </w:tcBorders>
+            <w:shd w:val="clear" w:color="auto" w:fill="auto"/>
+            <w:vAlign w:val="center"/>
+          </w:tcPr>
+          <w:p>
+            <w:pPr>
+              <w:jc w:val="center"/>
+              <w:rPr>
+                <w:rFonts w:ascii="Calibri" w:hAnsi="Calibri" w:cs="Calibri"/>
+                <w:color w:val="000000"/>
+                <w:sz w:val="18"/>
+                <w:szCs w:val="18"/>
+              </w:rPr>
+            </w:pPr>
+            <w:r>
+              <w:rPr>
+                <w:rFonts w:ascii="Calibri" w:hAnsi="Calibri" w:cs="Calibri"/>
+                <w:color w:val="000000"/>
+                <w:sz w:val="18"/>
+                <w:szCs w:val="18"/>
+              </w:rPr>
+              <w:t>-</w:t>
+            </w:r>
+          </w:p>
+        </w:tc>
+        <w:tc>
+          <w:tcPr>
+            <w:tcW w:w="1240" w:type="dxa"/>
+            <w:tcBorders>
+              <w:top w:val="single" w:sz="4" w:space="0" w:color="auto"/>
+              <w:left w:val="nil"/>
+              <w:bottom w:val="single" w:sz="4" w:space="0" w:color="auto"/>
+              <w:right w:val="single" w:sz="4" w:space="0" w:color="auto"/>
+            </w:tcBorders>
+            <w:shd w:val="clear" w:color="auto" w:fill="auto"/>
+            <w:vAlign w:val="center"/>
+          </w:tcPr>
+          <w:p>
+            <w:pPr>
+              <w:jc w:val="center"/>
+              <w:rPr>
+                <w:rFonts w:ascii="Calibri" w:hAnsi="Calibri" w:cs="Calibri"/>
+                <w:color w:val="000000"/>
+                <w:sz w:val="18"/>
+                <w:szCs w:val="18"/>
+              </w:rPr>
+            </w:pPr>
+            <w:r>
+              <w:rPr>
+                <w:rFonts w:ascii="Calibri" w:hAnsi="Calibri" w:cs="Calibri"/>
+                <w:color w:val="000000"/>
+                <w:sz w:val="18"/>
+                <w:szCs w:val="18"/>
+              </w:rPr>
+              <w:t>Logiciels de gestion de versions</w:t>
+            </w:r>
+          </w:p>
+        </w:tc>
+        <w:tc>
+          <w:tcPr>
+            <w:tcW w:w="1359" w:type="dxa"/>
+            <w:tcBorders>
+              <w:top w:val="single" w:sz="4" w:space="0" w:color="auto"/>
+              <w:left w:val="nil"/>
+              <w:bottom w:val="single" w:sz="4" w:space="0" w:color="auto"/>
+              <w:right w:val="single" w:sz="4" w:space="0" w:color="auto"/>
+            </w:tcBorders>
+            <w:shd w:val="clear" w:color="auto" w:fill="auto"/>
+            <w:vAlign w:val="center"/>
+          </w:tcPr>
+          <w:p>
+            <w:pPr>
+              <w:jc w:val="center"/>
+              <w:rPr>
+                <w:rFonts w:ascii="Calibri" w:hAnsi="Calibri" w:cs="Calibri"/>
+                <w:color w:val="000000"/>
+                <w:sz w:val="18"/>
+                <w:szCs w:val="18"/>
+                <w:lang w:val="en-US"/>
+              </w:rPr>
+            </w:pPr>
+            <w:r>
+              <w:rPr>
+                <w:rFonts w:ascii="Calibri" w:hAnsi="Calibri" w:cs="Calibri"/>
+                <w:color w:val="000000"/>
+                <w:sz w:val="18"/>
+                <w:szCs w:val="18"/>
+                <w:lang w:val="en-US"/>
+              </w:rPr>
+              <w:t>Site Web</w:t>
+            </w:r>
+          </w:p>
+        </w:tc>
+        <w:tc>
+          <w:tcPr>
+            <w:tcW w:w="1276" w:type="dxa"/>
+            <w:tcBorders>
+              <w:top w:val="single" w:sz="4" w:space="0" w:color="auto"/>
+              <w:left w:val="nil"/>
+              <w:bottom w:val="single" w:sz="4" w:space="0" w:color="auto"/>
+              <w:right w:val="single" w:sz="4" w:space="0" w:color="auto"/>
+            </w:tcBorders>
+            <w:shd w:val="clear" w:color="auto" w:fill="auto"/>
+            <w:vAlign w:val="center"/>
+          </w:tcPr>
+          <w:p>
+            <w:pPr>
+              <w:jc w:val="center"/>
+              <w:rPr>
+                <w:rFonts w:ascii="Calibri" w:hAnsi="Calibri" w:cs="Calibri"/>
+                <w:color w:val="000000"/>
+                <w:sz w:val="18"/>
+                <w:szCs w:val="18"/>
+              </w:rPr>
+            </w:pPr>
+            <w:r>
+              <w:rPr>
+                <w:rFonts w:ascii="Calibri" w:hAnsi="Calibri" w:cs="Calibri"/>
+                <w:color w:val="000000"/>
+                <w:sz w:val="18"/>
+                <w:szCs w:val="18"/>
+              </w:rPr>
+              <w:t>-</w:t>
             </w:r>
           </w:p>
         </w:tc>
@@ -21686,15 +21875,17 @@
                 <w:szCs w:val="18"/>
               </w:rPr>
             </w:pPr>
-            <w:r>
-              <w:rPr>
-                <w:rFonts w:ascii="Calibri" w:hAnsi="Calibri" w:cs="Calibri"/>
-                <w:color w:val="000000"/>
-                <w:sz w:val="18"/>
-                <w:szCs w:val="18"/>
-              </w:rPr>
-              <w:t>bpesquet.gitbooks.io</w:t>
-            </w:r>
+            <w:proofErr w:type="spellStart"/>
+            <w:r>
+              <w:rPr>
+                <w:rFonts w:ascii="Calibri" w:hAnsi="Calibri" w:cs="Calibri"/>
+                <w:color w:val="000000"/>
+                <w:sz w:val="18"/>
+                <w:szCs w:val="18"/>
+              </w:rPr>
+              <w:t>Overblog</w:t>
+            </w:r>
+            <w:proofErr w:type="spellEnd"/>
           </w:p>
         </w:tc>
         <w:tc>
@@ -21728,7 +21919,7 @@
                 <w:szCs w:val="18"/>
                 <w:u w:val="single"/>
               </w:rPr>
-              <w:t>https://bpesquet.gitbooks.io/genie-logiciel/content/chapters/06-gestion-versions.html</w:t>
+              <w:t>http://amine-benkirane.over-blog.com/2012/02/les-avantages-et-inconv%C3%A9nients-des-outils-de-gestion-de-version-distribu%C3%A9s-dvcs</w:t>
             </w:r>
           </w:p>
         </w:tc>
@@ -21761,7 +21952,7 @@
                 <w:sz w:val="18"/>
                 <w:szCs w:val="18"/>
               </w:rPr>
-              <w:t>Mise en avant des avantages et inconvénients des logiciels de gestion de versions centralisés et distribués</w:t>
+              <w:t>Mise en avant des avantages des outils de gestion de version distribués</w:t>
             </w:r>
           </w:p>
         </w:tc>
@@ -21820,15 +22011,17 @@
                 <w:szCs w:val="18"/>
               </w:rPr>
             </w:pPr>
-            <w:r>
-              <w:rPr>
-                <w:rFonts w:ascii="Calibri" w:hAnsi="Calibri" w:cs="Calibri"/>
-                <w:color w:val="000000"/>
-                <w:sz w:val="18"/>
-                <w:szCs w:val="18"/>
-              </w:rPr>
-              <w:t>-</w:t>
-            </w:r>
+            <w:proofErr w:type="spellStart"/>
+            <w:r>
+              <w:rPr>
+                <w:rFonts w:ascii="Calibri" w:hAnsi="Calibri" w:cs="Calibri"/>
+                <w:color w:val="000000"/>
+                <w:sz w:val="18"/>
+                <w:szCs w:val="18"/>
+              </w:rPr>
+              <w:t>Benkirane</w:t>
+            </w:r>
+            <w:proofErr w:type="spellEnd"/>
           </w:p>
         </w:tc>
         <w:tc>
@@ -21860,7 +22053,7 @@
                 <w:sz w:val="18"/>
                 <w:szCs w:val="18"/>
               </w:rPr>
-              <w:t>Logiciels de gestion de versions</w:t>
+              <w:t>Logiciels de gestion de versions – distribués</w:t>
             </w:r>
           </w:p>
         </w:tc>
@@ -21895,7 +22088,7 @@
                 <w:szCs w:val="18"/>
                 <w:lang w:val="en-US"/>
               </w:rPr>
-              <w:t>Site Web</w:t>
+              <w:t>Site web</w:t>
             </w:r>
           </w:p>
         </w:tc>
@@ -21928,62 +22121,7 @@
                 <w:sz w:val="18"/>
                 <w:szCs w:val="18"/>
               </w:rPr>
-              <w:t>-</w:t>
-            </w:r>
-          </w:p>
-        </w:tc>
-        <w:tc>
-          <w:tcPr>
-            <w:tcW w:w="1418" w:type="dxa"/>
-            <w:tcBorders>
-              <w:top w:val="single" w:sz="4" w:space="0" w:color="auto"/>
-              <w:left w:val="nil"/>
-              <w:bottom w:val="single" w:sz="4" w:space="0" w:color="auto"/>
-              <w:right w:val="single" w:sz="4" w:space="0" w:color="auto"/>
-            </w:tcBorders>
-            <w:shd w:val="clear" w:color="auto" w:fill="auto"/>
-            <w:vAlign w:val="center"/>
-          </w:tcPr>
-          <w:p>
-            <w:pPr>
-              <w:jc w:val="center"/>
-              <w:rPr>
-                <w:rFonts w:ascii="Calibri" w:hAnsi="Calibri" w:cs="Calibri"/>
-                <w:color w:val="000000"/>
-                <w:sz w:val="28"/>
-                <w:szCs w:val="28"/>
-              </w:rPr>
-            </w:pPr>
-            <w:r>
-              <w:rPr>
-                <w:rFonts w:ascii="Calibri" w:hAnsi="Calibri" w:cs="Calibri"/>
-                <w:b/>
-                <w:bCs/>
-                <w:color w:val="000000"/>
-                <w:sz w:val="28"/>
-                <w:szCs w:val="28"/>
-              </w:rPr>
-              <w:t>4</w:t>
-            </w:r>
-          </w:p>
-          <w:p>
-            <w:pPr>
-              <w:jc w:val="center"/>
-              <w:rPr>
-                <w:rFonts w:ascii="Calibri" w:hAnsi="Calibri" w:cs="Calibri"/>
-                <w:color w:val="000000"/>
-                <w:sz w:val="18"/>
-                <w:szCs w:val="18"/>
-              </w:rPr>
-            </w:pPr>
-            <w:r>
-              <w:rPr>
-                <w:rFonts w:ascii="Calibri" w:hAnsi="Calibri" w:cs="Calibri"/>
-                <w:color w:val="000000"/>
-                <w:sz w:val="18"/>
-                <w:szCs w:val="18"/>
-              </w:rPr>
-              <w:t>Article complet et synthétique.</w:t>
+              <w:t>Article publié le 21 Février 2012</w:t>
             </w:r>
           </w:p>
         </w:tc>
@@ -22022,7 +22160,7 @@
                 <w:sz w:val="18"/>
                 <w:szCs w:val="18"/>
               </w:rPr>
-              <w:t>Overblog</w:t>
+              <w:t>Atlassian</w:t>
             </w:r>
             <w:proofErr w:type="spellEnd"/>
           </w:p>
@@ -22058,7 +22196,7 @@
                 <w:szCs w:val="18"/>
                 <w:u w:val="single"/>
               </w:rPr>
-              <w:t>http://amine-benkirane.over-blog.com/2012/02/les-avantages-et-inconv%C3%A9nients-des-outils-de-gestion-de-version-distribu%C3%A9s-dvcs</w:t>
+              <w:t>https://www.atlassian.com/blog/software-teams/version-control-centralized-dvcs</w:t>
             </w:r>
           </w:p>
         </w:tc>
@@ -22091,7 +22229,7 @@
                 <w:sz w:val="18"/>
                 <w:szCs w:val="18"/>
               </w:rPr>
-              <w:t>Mise en avant des avantages des outils de gestion de version distribués</w:t>
+              <w:t>Comparaison des logiciels de gestion de versions centralisés et distribués</w:t>
             </w:r>
           </w:p>
         </w:tc>
@@ -22150,6 +22288,15 @@
                 <w:szCs w:val="18"/>
               </w:rPr>
             </w:pPr>
+            <w:r>
+              <w:rPr>
+                <w:rFonts w:ascii="Calibri" w:hAnsi="Calibri" w:cs="Calibri"/>
+                <w:color w:val="000000"/>
+                <w:sz w:val="18"/>
+                <w:szCs w:val="18"/>
+              </w:rPr>
+              <w:t xml:space="preserve">Giancarlo </w:t>
+            </w:r>
             <w:proofErr w:type="spellStart"/>
             <w:r>
               <w:rPr>
@@ -22158,7 +22305,7 @@
                 <w:sz w:val="18"/>
                 <w:szCs w:val="18"/>
               </w:rPr>
-              <w:t>Benkirane</w:t>
+              <w:t>Lionetti</w:t>
             </w:r>
             <w:proofErr w:type="spellEnd"/>
           </w:p>
@@ -22192,7 +22339,7 @@
                 <w:sz w:val="18"/>
                 <w:szCs w:val="18"/>
               </w:rPr>
-              <w:t>Logiciels de gestion de versions – distribués</w:t>
+              <w:t>Logiciels de gestion de versions</w:t>
             </w:r>
           </w:p>
         </w:tc>
@@ -22260,66 +22407,7 @@
                 <w:sz w:val="18"/>
                 <w:szCs w:val="18"/>
               </w:rPr>
-              <w:t>Article publié le 21 Février 2012</w:t>
-            </w:r>
-          </w:p>
-        </w:tc>
-        <w:tc>
-          <w:tcPr>
-            <w:tcW w:w="1418" w:type="dxa"/>
-            <w:tcBorders>
-              <w:top w:val="single" w:sz="4" w:space="0" w:color="auto"/>
-              <w:left w:val="nil"/>
-              <w:bottom w:val="single" w:sz="4" w:space="0" w:color="auto"/>
-              <w:right w:val="single" w:sz="4" w:space="0" w:color="auto"/>
-            </w:tcBorders>
-            <w:shd w:val="clear" w:color="auto" w:fill="auto"/>
-            <w:vAlign w:val="center"/>
-          </w:tcPr>
-          <w:p>
-            <w:pPr>
-              <w:jc w:val="center"/>
-              <w:rPr>
-                <w:rFonts w:ascii="Calibri" w:hAnsi="Calibri" w:cs="Calibri"/>
-                <w:b/>
-                <w:bCs/>
-                <w:color w:val="000000"/>
-                <w:sz w:val="28"/>
-                <w:szCs w:val="28"/>
-              </w:rPr>
-            </w:pPr>
-            <w:r>
-              <w:rPr>
-                <w:rFonts w:ascii="Calibri" w:hAnsi="Calibri" w:cs="Calibri"/>
-                <w:b/>
-                <w:bCs/>
-                <w:color w:val="000000"/>
-                <w:sz w:val="28"/>
-                <w:szCs w:val="28"/>
-              </w:rPr>
-              <w:t xml:space="preserve">4 </w:t>
-            </w:r>
-          </w:p>
-          <w:p>
-            <w:pPr>
-              <w:jc w:val="center"/>
-              <w:rPr>
-                <w:rFonts w:ascii="Calibri" w:hAnsi="Calibri" w:cs="Calibri"/>
-                <w:b/>
-                <w:bCs/>
-                <w:color w:val="000000"/>
-                <w:sz w:val="28"/>
-                <w:szCs w:val="28"/>
-              </w:rPr>
-            </w:pPr>
-            <w:r>
-              <w:rPr>
-                <w:rFonts w:ascii="Calibri" w:hAnsi="Calibri" w:cs="Calibri"/>
-                <w:color w:val="000000"/>
-                <w:sz w:val="18"/>
-                <w:szCs w:val="18"/>
-              </w:rPr>
-              <w:t>Article complet qui regroupe l’ensemble des avantages et inconvénients trouvés sur le net.</w:t>
+              <w:t xml:space="preserve">Article publié le 14 février 2012 </w:t>
             </w:r>
           </w:p>
         </w:tc>
@@ -22350,6 +22438,16 @@
                 <w:szCs w:val="18"/>
               </w:rPr>
             </w:pPr>
+            <w:r>
+              <w:rPr>
+                <w:rFonts w:ascii="Calibri" w:hAnsi="Calibri" w:cs="Calibri"/>
+                <w:color w:val="000000"/>
+                <w:sz w:val="18"/>
+                <w:szCs w:val="18"/>
+              </w:rPr>
+              <w:lastRenderedPageBreak/>
+              <w:t xml:space="preserve">Grand </w:t>
+            </w:r>
             <w:proofErr w:type="spellStart"/>
             <w:r>
               <w:rPr>
@@ -22358,7 +22456,27 @@
                 <w:sz w:val="18"/>
                 <w:szCs w:val="18"/>
               </w:rPr>
-              <w:t>Atlassian</w:t>
+              <w:t>View</w:t>
+            </w:r>
+            <w:proofErr w:type="spellEnd"/>
+            <w:r>
+              <w:rPr>
+                <w:rFonts w:ascii="Calibri" w:hAnsi="Calibri" w:cs="Calibri"/>
+                <w:color w:val="000000"/>
+                <w:sz w:val="18"/>
+                <w:szCs w:val="18"/>
+              </w:rPr>
+              <w:t xml:space="preserve"> </w:t>
+            </w:r>
+            <w:proofErr w:type="spellStart"/>
+            <w:r>
+              <w:rPr>
+                <w:rFonts w:ascii="Calibri" w:hAnsi="Calibri" w:cs="Calibri"/>
+                <w:color w:val="000000"/>
+                <w:sz w:val="18"/>
+                <w:szCs w:val="18"/>
+              </w:rPr>
+              <w:t>Research</w:t>
             </w:r>
             <w:proofErr w:type="spellEnd"/>
           </w:p>
@@ -22394,7 +22512,7 @@
                 <w:szCs w:val="18"/>
                 <w:u w:val="single"/>
               </w:rPr>
-              <w:t>https://www.atlassian.com/blog/software-teams/version-control-centralized-dvcs</w:t>
+              <w:t>https://www.grandviewresearch.com/industry-analysis/version-control-system-market</w:t>
             </w:r>
           </w:p>
         </w:tc>
@@ -22427,7 +22545,7 @@
                 <w:sz w:val="18"/>
                 <w:szCs w:val="18"/>
               </w:rPr>
-              <w:t>Comparaison des logiciels de gestion de versions centralisés et distribués</w:t>
+              <w:t>Parts de marché aux Etats-Unis des logiciels de gestion de version centralisés et décentralisés</w:t>
             </w:r>
           </w:p>
         </w:tc>
@@ -22493,19 +22611,8 @@
                 <w:sz w:val="18"/>
                 <w:szCs w:val="18"/>
               </w:rPr>
-              <w:t xml:space="preserve">Giancarlo </w:t>
-            </w:r>
-            <w:proofErr w:type="spellStart"/>
-            <w:r>
-              <w:rPr>
-                <w:rFonts w:ascii="Calibri" w:hAnsi="Calibri" w:cs="Calibri"/>
-                <w:color w:val="000000"/>
-                <w:sz w:val="18"/>
-                <w:szCs w:val="18"/>
-              </w:rPr>
-              <w:t>Lionetti</w:t>
-            </w:r>
-            <w:proofErr w:type="spellEnd"/>
+              <w:t>-</w:t>
+            </w:r>
           </w:p>
         </w:tc>
         <w:tc>
@@ -22537,7 +22644,7 @@
                 <w:sz w:val="18"/>
                 <w:szCs w:val="18"/>
               </w:rPr>
-              <w:t>Logiciels de gestion de versions</w:t>
+              <w:t>Logiciels de gestion de versions - Parts de marché</w:t>
             </w:r>
           </w:p>
         </w:tc>
@@ -22605,66 +22712,7 @@
                 <w:sz w:val="18"/>
                 <w:szCs w:val="18"/>
               </w:rPr>
-              <w:t xml:space="preserve">Article publié le 14 février 2012 </w:t>
-            </w:r>
-          </w:p>
-        </w:tc>
-        <w:tc>
-          <w:tcPr>
-            <w:tcW w:w="1418" w:type="dxa"/>
-            <w:tcBorders>
-              <w:top w:val="single" w:sz="4" w:space="0" w:color="auto"/>
-              <w:left w:val="nil"/>
-              <w:bottom w:val="single" w:sz="4" w:space="0" w:color="auto"/>
-              <w:right w:val="single" w:sz="4" w:space="0" w:color="auto"/>
-            </w:tcBorders>
-            <w:shd w:val="clear" w:color="auto" w:fill="auto"/>
-            <w:vAlign w:val="center"/>
-          </w:tcPr>
-          <w:p>
-            <w:pPr>
-              <w:jc w:val="center"/>
-              <w:rPr>
-                <w:rFonts w:ascii="Calibri" w:hAnsi="Calibri" w:cs="Calibri"/>
-                <w:b/>
-                <w:bCs/>
-                <w:color w:val="000000"/>
-                <w:sz w:val="28"/>
-                <w:szCs w:val="28"/>
-              </w:rPr>
-            </w:pPr>
-            <w:r>
-              <w:rPr>
-                <w:rFonts w:ascii="Calibri" w:hAnsi="Calibri" w:cs="Calibri"/>
-                <w:b/>
-                <w:bCs/>
-                <w:color w:val="000000"/>
-                <w:sz w:val="28"/>
-                <w:szCs w:val="28"/>
-              </w:rPr>
-              <w:t>4</w:t>
-            </w:r>
-          </w:p>
-          <w:p>
-            <w:pPr>
-              <w:jc w:val="center"/>
-              <w:rPr>
-                <w:rFonts w:ascii="Calibri" w:hAnsi="Calibri" w:cs="Calibri"/>
-                <w:b/>
-                <w:bCs/>
-                <w:color w:val="000000"/>
-                <w:sz w:val="28"/>
-                <w:szCs w:val="28"/>
-              </w:rPr>
-            </w:pPr>
-            <w:r>
-              <w:rPr>
-                <w:rFonts w:ascii="Calibri" w:hAnsi="Calibri" w:cs="Calibri"/>
-                <w:color w:val="000000"/>
-                <w:sz w:val="18"/>
-                <w:szCs w:val="18"/>
-              </w:rPr>
-              <w:t>Article qui permet de mettre en avant les différences fondamentales entre les logiciels.</w:t>
+              <w:t>Article publié en aout 2020</w:t>
             </w:r>
           </w:p>
         </w:tc>
@@ -22702,40 +22750,8 @@
                 <w:sz w:val="18"/>
                 <w:szCs w:val="18"/>
               </w:rPr>
-              <w:lastRenderedPageBreak/>
-              <w:t xml:space="preserve">Grand </w:t>
-            </w:r>
-            <w:proofErr w:type="spellStart"/>
-            <w:r>
-              <w:rPr>
-                <w:rFonts w:ascii="Calibri" w:hAnsi="Calibri" w:cs="Calibri"/>
-                <w:color w:val="000000"/>
-                <w:sz w:val="18"/>
-                <w:szCs w:val="18"/>
-              </w:rPr>
-              <w:t>View</w:t>
-            </w:r>
-            <w:proofErr w:type="spellEnd"/>
-            <w:r>
-              <w:rPr>
-                <w:rFonts w:ascii="Calibri" w:hAnsi="Calibri" w:cs="Calibri"/>
-                <w:color w:val="000000"/>
-                <w:sz w:val="18"/>
-                <w:szCs w:val="18"/>
-              </w:rPr>
-              <w:t xml:space="preserve"> </w:t>
-            </w:r>
-            <w:proofErr w:type="spellStart"/>
-            <w:r>
-              <w:rPr>
-                <w:rFonts w:ascii="Calibri" w:hAnsi="Calibri" w:cs="Calibri"/>
-                <w:color w:val="000000"/>
-                <w:sz w:val="18"/>
-                <w:szCs w:val="18"/>
-              </w:rPr>
-              <w:t>Research</w:t>
-            </w:r>
-            <w:proofErr w:type="spellEnd"/>
+              <w:t>PERFORCE</w:t>
+            </w:r>
           </w:p>
         </w:tc>
         <w:tc>
@@ -22769,7 +22785,7 @@
                 <w:szCs w:val="18"/>
                 <w:u w:val="single"/>
               </w:rPr>
-              <w:t>https://www.grandviewresearch.com/industry-analysis/version-control-system-market</w:t>
+              <w:t>https://www.perforce.com/blog/vcs/git-vs-mercurial-how-are-they-different#:~:text=Git%20has%20more%20than%2080%25%20of%20market%20share.</w:t>
             </w:r>
           </w:p>
         </w:tc>
@@ -22802,7 +22818,7 @@
                 <w:sz w:val="18"/>
                 <w:szCs w:val="18"/>
               </w:rPr>
-              <w:t>Parts de marché aux Etats-Unis des logiciels de gestion de version centralisés et décentralisés</w:t>
+              <w:t>Comparaison de Git et Mercurial</w:t>
             </w:r>
           </w:p>
         </w:tc>
@@ -22868,8 +22884,19 @@
                 <w:sz w:val="18"/>
                 <w:szCs w:val="18"/>
               </w:rPr>
-              <w:t>-</w:t>
-            </w:r>
+              <w:t xml:space="preserve">Chuck </w:t>
+            </w:r>
+            <w:proofErr w:type="spellStart"/>
+            <w:r>
+              <w:rPr>
+                <w:rFonts w:ascii="Calibri" w:hAnsi="Calibri" w:cs="Calibri"/>
+                <w:color w:val="000000"/>
+                <w:sz w:val="18"/>
+                <w:szCs w:val="18"/>
+              </w:rPr>
+              <w:t>Gehman</w:t>
+            </w:r>
+            <w:proofErr w:type="spellEnd"/>
           </w:p>
         </w:tc>
         <w:tc>
@@ -22901,7 +22928,7 @@
                 <w:sz w:val="18"/>
                 <w:szCs w:val="18"/>
               </w:rPr>
-              <w:t>Logiciels de gestion de versions - Parts de marché</w:t>
+              <w:t>Logiciels de gestion de versions – GIT &amp; Mercurial</w:t>
             </w:r>
           </w:p>
         </w:tc>
@@ -22969,66 +22996,7 @@
                 <w:sz w:val="18"/>
                 <w:szCs w:val="18"/>
               </w:rPr>
-              <w:t>Article publié en aout 2020</w:t>
-            </w:r>
-          </w:p>
-        </w:tc>
-        <w:tc>
-          <w:tcPr>
-            <w:tcW w:w="1418" w:type="dxa"/>
-            <w:tcBorders>
-              <w:top w:val="single" w:sz="4" w:space="0" w:color="auto"/>
-              <w:left w:val="nil"/>
-              <w:bottom w:val="single" w:sz="4" w:space="0" w:color="auto"/>
-              <w:right w:val="single" w:sz="4" w:space="0" w:color="auto"/>
-            </w:tcBorders>
-            <w:shd w:val="clear" w:color="auto" w:fill="auto"/>
-            <w:vAlign w:val="center"/>
-          </w:tcPr>
-          <w:p>
-            <w:pPr>
-              <w:jc w:val="center"/>
-              <w:rPr>
-                <w:rFonts w:ascii="Calibri" w:hAnsi="Calibri" w:cs="Calibri"/>
-                <w:b/>
-                <w:bCs/>
-                <w:color w:val="000000"/>
-                <w:sz w:val="28"/>
-                <w:szCs w:val="28"/>
-              </w:rPr>
-            </w:pPr>
-            <w:r>
-              <w:rPr>
-                <w:rFonts w:ascii="Calibri" w:hAnsi="Calibri" w:cs="Calibri"/>
-                <w:b/>
-                <w:bCs/>
-                <w:color w:val="000000"/>
-                <w:sz w:val="28"/>
-                <w:szCs w:val="28"/>
-              </w:rPr>
-              <w:t xml:space="preserve">3 </w:t>
-            </w:r>
-          </w:p>
-          <w:p>
-            <w:pPr>
-              <w:jc w:val="center"/>
-              <w:rPr>
-                <w:rFonts w:ascii="Calibri" w:hAnsi="Calibri" w:cs="Calibri"/>
-                <w:b/>
-                <w:bCs/>
-                <w:color w:val="000000"/>
-                <w:sz w:val="28"/>
-                <w:szCs w:val="28"/>
-              </w:rPr>
-            </w:pPr>
-            <w:r>
-              <w:rPr>
-                <w:rFonts w:ascii="Calibri" w:hAnsi="Calibri" w:cs="Calibri"/>
-                <w:color w:val="000000"/>
-                <w:sz w:val="18"/>
-                <w:szCs w:val="18"/>
-              </w:rPr>
-              <w:t>Article complet mais qui n’a été utilisé que pour son graphique et deux chiffres.</w:t>
+              <w:t>Article publié le 9 janvier 2019</w:t>
             </w:r>
           </w:p>
         </w:tc>
@@ -23066,7 +23034,7 @@
                 <w:sz w:val="18"/>
                 <w:szCs w:val="18"/>
               </w:rPr>
-              <w:t>PERFORCE</w:t>
+              <w:t>CodeBuilder.fr</w:t>
             </w:r>
           </w:p>
         </w:tc>
@@ -23101,7 +23069,7 @@
                 <w:szCs w:val="18"/>
                 <w:u w:val="single"/>
               </w:rPr>
-              <w:t>https://www.perforce.com/blog/vcs/git-vs-mercurial-how-are-they-different#:~:text=Git%20has%20more%20than%2080%25%20of%20market%20share.</w:t>
+              <w:t>https://www.codebuilder.fr/blog/developpement/developpement-collaboratif-logiciels-gestion-versions/</w:t>
             </w:r>
           </w:p>
         </w:tc>
@@ -23200,7 +23168,7 @@
                 <w:sz w:val="18"/>
                 <w:szCs w:val="18"/>
               </w:rPr>
-              <w:t xml:space="preserve">Chuck </w:t>
+              <w:t xml:space="preserve">Steven </w:t>
             </w:r>
             <w:proofErr w:type="spellStart"/>
             <w:r>
@@ -23210,7 +23178,7 @@
                 <w:sz w:val="18"/>
                 <w:szCs w:val="18"/>
               </w:rPr>
-              <w:t>Gehman</w:t>
+              <w:t>Buttarazzi</w:t>
             </w:r>
             <w:proofErr w:type="spellEnd"/>
           </w:p>
@@ -23244,34 +23212,7 @@
                 <w:sz w:val="18"/>
                 <w:szCs w:val="18"/>
               </w:rPr>
-              <w:t xml:space="preserve">Logiciels de gestion de versions </w:t>
-            </w:r>
-            <w:r>
-              <w:rPr>
-                <w:rFonts w:ascii="Calibri" w:hAnsi="Calibri" w:cs="Calibri"/>
-                <w:color w:val="000000"/>
-                <w:sz w:val="18"/>
-                <w:szCs w:val="18"/>
-              </w:rPr>
-              <w:t>–</w:t>
-            </w:r>
-            <w:r>
-              <w:rPr>
-                <w:rFonts w:ascii="Calibri" w:hAnsi="Calibri" w:cs="Calibri"/>
-                <w:color w:val="000000"/>
-                <w:sz w:val="18"/>
-                <w:szCs w:val="18"/>
-              </w:rPr>
-              <w:t xml:space="preserve"> </w:t>
-            </w:r>
-            <w:r>
-              <w:rPr>
-                <w:rFonts w:ascii="Calibri" w:hAnsi="Calibri" w:cs="Calibri"/>
-                <w:color w:val="000000"/>
-                <w:sz w:val="18"/>
-                <w:szCs w:val="18"/>
-              </w:rPr>
-              <w:t>GIT &amp; Mercurial</w:t>
+              <w:t>Logiciels de gestion de versions distribués – GIT &amp; Mercurial</w:t>
             </w:r>
           </w:p>
         </w:tc>
@@ -23339,58 +23280,8 @@
                 <w:sz w:val="18"/>
                 <w:szCs w:val="18"/>
               </w:rPr>
-              <w:t>Article publié le 9 janvier 2019</w:t>
-            </w:r>
-          </w:p>
-        </w:tc>
-        <w:tc>
-          <w:tcPr>
-            <w:tcW w:w="1418" w:type="dxa"/>
-            <w:tcBorders>
-              <w:top w:val="single" w:sz="4" w:space="0" w:color="auto"/>
-              <w:left w:val="nil"/>
-              <w:bottom w:val="single" w:sz="4" w:space="0" w:color="auto"/>
-              <w:right w:val="single" w:sz="4" w:space="0" w:color="auto"/>
-            </w:tcBorders>
-            <w:shd w:val="clear" w:color="auto" w:fill="auto"/>
-            <w:vAlign w:val="center"/>
-          </w:tcPr>
-          <w:p>
-            <w:pPr>
-              <w:jc w:val="center"/>
-              <w:rPr>
-                <w:rFonts w:ascii="Calibri" w:hAnsi="Calibri" w:cs="Calibri"/>
-                <w:b/>
-                <w:bCs/>
-                <w:color w:val="000000"/>
-                <w:sz w:val="28"/>
-                <w:szCs w:val="28"/>
-              </w:rPr>
-            </w:pPr>
-            <w:r>
-              <w:rPr>
-                <w:rFonts w:ascii="Calibri" w:hAnsi="Calibri" w:cs="Calibri"/>
-                <w:b/>
-                <w:bCs/>
-                <w:color w:val="000000"/>
-                <w:sz w:val="28"/>
-                <w:szCs w:val="28"/>
-              </w:rPr>
-              <w:t xml:space="preserve">4 </w:t>
-            </w:r>
-          </w:p>
-          <w:p>
-            <w:pPr>
-              <w:jc w:val="center"/>
-              <w:rPr>
-                <w:rFonts w:ascii="Calibri" w:hAnsi="Calibri" w:cs="Calibri"/>
-                <w:b/>
-                <w:bCs/>
-                <w:color w:val="000000"/>
-                <w:sz w:val="28"/>
-                <w:szCs w:val="28"/>
-              </w:rPr>
-            </w:pPr>
+              <w:t>Article publié le 27 février 2017</w:t>
+            </w:r>
           </w:p>
         </w:tc>
       </w:tr>
@@ -23420,14 +23311,25 @@
                 <w:szCs w:val="18"/>
               </w:rPr>
             </w:pPr>
-            <w:r>
-              <w:rPr>
-                <w:rFonts w:ascii="Calibri" w:hAnsi="Calibri" w:cs="Calibri"/>
-                <w:color w:val="000000"/>
-                <w:sz w:val="18"/>
-                <w:szCs w:val="18"/>
-              </w:rPr>
-              <w:t>CodeBuilder.fr</w:t>
+            <w:proofErr w:type="spellStart"/>
+            <w:r>
+              <w:rPr>
+                <w:rFonts w:ascii="Calibri" w:hAnsi="Calibri" w:cs="Calibri"/>
+                <w:color w:val="000000"/>
+                <w:sz w:val="18"/>
+                <w:szCs w:val="18"/>
+              </w:rPr>
+              <w:t>Intland</w:t>
+            </w:r>
+            <w:proofErr w:type="spellEnd"/>
+            <w:r>
+              <w:rPr>
+                <w:rFonts w:ascii="Calibri" w:hAnsi="Calibri" w:cs="Calibri"/>
+                <w:color w:val="000000"/>
+                <w:sz w:val="18"/>
+                <w:szCs w:val="18"/>
+              </w:rPr>
+              <w:t xml:space="preserve"> Software</w:t>
             </w:r>
           </w:p>
         </w:tc>
@@ -23462,7 +23364,7 @@
                 <w:szCs w:val="18"/>
                 <w:u w:val="single"/>
               </w:rPr>
-              <w:t>https://www.codebuilder.fr/blog/developpement/developpement-collaboratif-logiciels-gestion-versions/</w:t>
+              <w:t>https://content.intland.com/blog/sdlc/why-is-git-better-than-mercurial</w:t>
             </w:r>
           </w:p>
         </w:tc>
@@ -23561,19 +23463,8 @@
                 <w:sz w:val="18"/>
                 <w:szCs w:val="18"/>
               </w:rPr>
-              <w:t xml:space="preserve">Steven </w:t>
-            </w:r>
-            <w:proofErr w:type="spellStart"/>
-            <w:r>
-              <w:rPr>
-                <w:rFonts w:ascii="Calibri" w:hAnsi="Calibri" w:cs="Calibri"/>
-                <w:color w:val="000000"/>
-                <w:sz w:val="18"/>
-                <w:szCs w:val="18"/>
-              </w:rPr>
-              <w:t>Buttarazzi</w:t>
-            </w:r>
-            <w:proofErr w:type="spellEnd"/>
+              <w:t>Eva Johnson</w:t>
+            </w:r>
           </w:p>
         </w:tc>
         <w:tc>
@@ -23673,44 +23564,7 @@
                 <w:sz w:val="18"/>
                 <w:szCs w:val="18"/>
               </w:rPr>
-              <w:t>Article publié le 27 février 2017</w:t>
-            </w:r>
-          </w:p>
-        </w:tc>
-        <w:tc>
-          <w:tcPr>
-            <w:tcW w:w="1418" w:type="dxa"/>
-            <w:tcBorders>
-              <w:top w:val="single" w:sz="4" w:space="0" w:color="auto"/>
-              <w:left w:val="nil"/>
-              <w:bottom w:val="single" w:sz="4" w:space="0" w:color="auto"/>
-              <w:right w:val="single" w:sz="4" w:space="0" w:color="auto"/>
-            </w:tcBorders>
-            <w:shd w:val="clear" w:color="auto" w:fill="auto"/>
-            <w:vAlign w:val="center"/>
-          </w:tcPr>
-          <w:p>
-            <w:pPr>
-              <w:jc w:val="center"/>
-              <w:rPr>
-                <w:rFonts w:ascii="Calibri" w:hAnsi="Calibri" w:cs="Calibri"/>
-                <w:b/>
-                <w:bCs/>
-                <w:color w:val="000000"/>
-                <w:sz w:val="28"/>
-                <w:szCs w:val="28"/>
-              </w:rPr>
-            </w:pPr>
-            <w:r>
-              <w:rPr>
-                <w:rFonts w:ascii="Calibri" w:hAnsi="Calibri" w:cs="Calibri"/>
-                <w:b/>
-                <w:bCs/>
-                <w:color w:val="000000"/>
-                <w:sz w:val="28"/>
-                <w:szCs w:val="28"/>
-              </w:rPr>
-              <w:t>4</w:t>
+              <w:t xml:space="preserve">Mis à jour le 29 janvier 2021 </w:t>
             </w:r>
           </w:p>
         </w:tc>
@@ -23749,18 +23603,10 @@
                 <w:sz w:val="18"/>
                 <w:szCs w:val="18"/>
               </w:rPr>
-              <w:t>Intland</w:t>
+              <w:lastRenderedPageBreak/>
+              <w:t>Trustradius</w:t>
             </w:r>
             <w:proofErr w:type="spellEnd"/>
-            <w:r>
-              <w:rPr>
-                <w:rFonts w:ascii="Calibri" w:hAnsi="Calibri" w:cs="Calibri"/>
-                <w:color w:val="000000"/>
-                <w:sz w:val="18"/>
-                <w:szCs w:val="18"/>
-              </w:rPr>
-              <w:t xml:space="preserve"> Software</w:t>
-            </w:r>
           </w:p>
         </w:tc>
         <w:tc>
@@ -23794,7 +23640,7 @@
                 <w:szCs w:val="18"/>
                 <w:u w:val="single"/>
               </w:rPr>
-              <w:t>https://content.intland.com/blog/sdlc/why-is-git-better-than-mercurial</w:t>
+              <w:t>https://www.trustradius.com/products/git/reviews?qs=pros-and-cons</w:t>
             </w:r>
           </w:p>
         </w:tc>
@@ -23827,7 +23673,7 @@
                 <w:sz w:val="18"/>
                 <w:szCs w:val="18"/>
               </w:rPr>
-              <w:t>Comparaison de Git et Mercurial</w:t>
+              <w:t>Avantages et inconvénients de Git</w:t>
             </w:r>
           </w:p>
         </w:tc>
@@ -23893,7 +23739,7 @@
                 <w:sz w:val="18"/>
                 <w:szCs w:val="18"/>
               </w:rPr>
-              <w:t>Eva Johnson</w:t>
+              <w:t>-</w:t>
             </w:r>
           </w:p>
         </w:tc>
@@ -23926,7 +23772,7 @@
                 <w:sz w:val="18"/>
                 <w:szCs w:val="18"/>
               </w:rPr>
-              <w:t>Logiciels de gestion de versions distribués – GIT &amp; Mercurial</w:t>
+              <w:t xml:space="preserve">Logiciels de gestion de versions distribués – GIT </w:t>
             </w:r>
           </w:p>
         </w:tc>
@@ -23994,34 +23840,8 @@
                 <w:sz w:val="18"/>
                 <w:szCs w:val="18"/>
               </w:rPr>
-              <w:t xml:space="preserve">Mis à jour le 29 janvier 2021 </w:t>
-            </w:r>
-          </w:p>
-        </w:tc>
-        <w:tc>
-          <w:tcPr>
-            <w:tcW w:w="1418" w:type="dxa"/>
-            <w:tcBorders>
-              <w:top w:val="single" w:sz="4" w:space="0" w:color="auto"/>
-              <w:left w:val="nil"/>
-              <w:bottom w:val="single" w:sz="4" w:space="0" w:color="auto"/>
-              <w:right w:val="single" w:sz="4" w:space="0" w:color="auto"/>
-            </w:tcBorders>
-            <w:shd w:val="clear" w:color="auto" w:fill="auto"/>
-            <w:vAlign w:val="center"/>
-          </w:tcPr>
-          <w:p>
-            <w:pPr>
-              <w:jc w:val="center"/>
-              <w:rPr>
-                <w:rFonts w:ascii="Calibri" w:hAnsi="Calibri" w:cs="Calibri"/>
-                <w:b/>
-                <w:bCs/>
-                <w:color w:val="000000"/>
-                <w:sz w:val="28"/>
-                <w:szCs w:val="28"/>
-              </w:rPr>
-            </w:pPr>
+              <w:t>Dernier avis le 23 janvier 2020</w:t>
+            </w:r>
           </w:p>
         </w:tc>
       </w:tr>
@@ -24059,8 +23879,7 @@
                 <w:sz w:val="18"/>
                 <w:szCs w:val="18"/>
               </w:rPr>
-              <w:lastRenderedPageBreak/>
-              <w:t>Trustradius</w:t>
+              <w:t>CodeGiant</w:t>
             </w:r>
             <w:proofErr w:type="spellEnd"/>
           </w:p>
@@ -24096,7 +23915,7 @@
                 <w:szCs w:val="18"/>
                 <w:u w:val="single"/>
               </w:rPr>
-              <w:t>https://www.trustradius.com/products/git/reviews?qs=pros-and-cons</w:t>
+              <w:t>https://blog.codegiant.io/gitlab-vs-github-which-one-is-better-2020-d8ec7fb9542c</w:t>
             </w:r>
           </w:p>
         </w:tc>
@@ -24129,8 +23948,19 @@
                 <w:sz w:val="18"/>
                 <w:szCs w:val="18"/>
               </w:rPr>
-              <w:t>Avantages et inconvénients de Git</w:t>
-            </w:r>
+              <w:t xml:space="preserve">Avantages et inconvénients de GitHub et </w:t>
+            </w:r>
+            <w:proofErr w:type="spellStart"/>
+            <w:r>
+              <w:rPr>
+                <w:rFonts w:ascii="Calibri" w:hAnsi="Calibri" w:cs="Calibri"/>
+                <w:color w:val="000000"/>
+                <w:sz w:val="18"/>
+                <w:szCs w:val="18"/>
+              </w:rPr>
+              <w:t>GitLab</w:t>
+            </w:r>
+            <w:proofErr w:type="spellEnd"/>
           </w:p>
         </w:tc>
         <w:tc>
@@ -24195,8 +24025,19 @@
                 <w:sz w:val="18"/>
                 <w:szCs w:val="18"/>
               </w:rPr>
-              <w:t>-</w:t>
-            </w:r>
+              <w:t xml:space="preserve">Team </w:t>
+            </w:r>
+            <w:proofErr w:type="spellStart"/>
+            <w:r>
+              <w:rPr>
+                <w:rFonts w:ascii="Calibri" w:hAnsi="Calibri" w:cs="Calibri"/>
+                <w:color w:val="000000"/>
+                <w:sz w:val="18"/>
+                <w:szCs w:val="18"/>
+              </w:rPr>
+              <w:t>CodeGiant</w:t>
+            </w:r>
+            <w:proofErr w:type="spellEnd"/>
           </w:p>
         </w:tc>
         <w:tc>
@@ -24227,8 +24068,53 @@
                 <w:color w:val="000000"/>
                 <w:sz w:val="18"/>
                 <w:szCs w:val="18"/>
-              </w:rPr>
-              <w:t xml:space="preserve">Logiciels de gestion de versions distribués – GIT </w:t>
+                <w:lang w:val="en-US"/>
+              </w:rPr>
+              <w:t xml:space="preserve">Service </w:t>
+            </w:r>
+            <w:proofErr w:type="spellStart"/>
+            <w:r>
+              <w:rPr>
+                <w:rFonts w:ascii="Calibri" w:hAnsi="Calibri" w:cs="Calibri"/>
+                <w:color w:val="000000"/>
+                <w:sz w:val="18"/>
+                <w:szCs w:val="18"/>
+                <w:lang w:val="en-US"/>
+              </w:rPr>
+              <w:t>d’hébergement</w:t>
+            </w:r>
+            <w:proofErr w:type="spellEnd"/>
+            <w:r>
+              <w:rPr>
+                <w:rFonts w:ascii="Calibri" w:hAnsi="Calibri" w:cs="Calibri"/>
+                <w:color w:val="000000"/>
+                <w:sz w:val="18"/>
+                <w:szCs w:val="18"/>
+                <w:lang w:val="en-US"/>
+              </w:rPr>
+              <w:t xml:space="preserve"> de </w:t>
+            </w:r>
+            <w:proofErr w:type="spellStart"/>
+            <w:r>
+              <w:rPr>
+                <w:rFonts w:ascii="Calibri" w:hAnsi="Calibri" w:cs="Calibri"/>
+                <w:color w:val="000000"/>
+                <w:sz w:val="18"/>
+                <w:szCs w:val="18"/>
+                <w:lang w:val="en-US"/>
+              </w:rPr>
+              <w:t>referentiel</w:t>
+            </w:r>
+            <w:proofErr w:type="spellEnd"/>
+            <w:r>
+              <w:rPr>
+                <w:rFonts w:ascii="Calibri" w:hAnsi="Calibri" w:cs="Calibri"/>
+                <w:color w:val="000000"/>
+                <w:sz w:val="18"/>
+                <w:szCs w:val="18"/>
+                <w:lang w:val="en-US"/>
+              </w:rPr>
+              <w:t xml:space="preserve"> Git – GitHub &amp; GitLab</w:t>
             </w:r>
           </w:p>
         </w:tc>
@@ -24296,34 +24182,8 @@
                 <w:sz w:val="18"/>
                 <w:szCs w:val="18"/>
               </w:rPr>
-              <w:t>Dernier avis le 23 janvier 2020</w:t>
-            </w:r>
-          </w:p>
-        </w:tc>
-        <w:tc>
-          <w:tcPr>
-            <w:tcW w:w="1418" w:type="dxa"/>
-            <w:tcBorders>
-              <w:top w:val="single" w:sz="4" w:space="0" w:color="auto"/>
-              <w:left w:val="nil"/>
-              <w:bottom w:val="single" w:sz="4" w:space="0" w:color="auto"/>
-              <w:right w:val="single" w:sz="4" w:space="0" w:color="auto"/>
-            </w:tcBorders>
-            <w:shd w:val="clear" w:color="auto" w:fill="auto"/>
-            <w:vAlign w:val="center"/>
-          </w:tcPr>
-          <w:p>
-            <w:pPr>
-              <w:jc w:val="center"/>
-              <w:rPr>
-                <w:rFonts w:ascii="Calibri" w:hAnsi="Calibri" w:cs="Calibri"/>
-                <w:b/>
-                <w:bCs/>
-                <w:color w:val="000000"/>
-                <w:sz w:val="28"/>
-                <w:szCs w:val="28"/>
-              </w:rPr>
-            </w:pPr>
+              <w:t>10 Avril 2020</w:t>
+            </w:r>
           </w:p>
         </w:tc>
       </w:tr>
@@ -24361,7 +24221,7 @@
                 <w:sz w:val="18"/>
                 <w:szCs w:val="18"/>
               </w:rPr>
-              <w:t>CodeGiant</w:t>
+              <w:t>Trustadius</w:t>
             </w:r>
             <w:proofErr w:type="spellEnd"/>
           </w:p>
@@ -24397,7 +24257,7 @@
                 <w:szCs w:val="18"/>
                 <w:u w:val="single"/>
               </w:rPr>
-              <w:t>https://blog.codegiant.io/gitlab-vs-github-which-one-is-better-2020-d8ec7fb9542c</w:t>
+              <w:t>https://www.trustradius.com/products/bitbucket/reviews?qs=pros-and-cons</w:t>
             </w:r>
           </w:p>
         </w:tc>
@@ -24430,7 +24290,7 @@
                 <w:sz w:val="18"/>
                 <w:szCs w:val="18"/>
               </w:rPr>
-              <w:t xml:space="preserve">Avantages et inconvénients de GitHub et </w:t>
+              <w:t xml:space="preserve">Avantages et inconvénients de </w:t>
             </w:r>
             <w:proofErr w:type="spellStart"/>
             <w:r>
@@ -24440,7 +24300,7 @@
                 <w:sz w:val="18"/>
                 <w:szCs w:val="18"/>
               </w:rPr>
-              <w:t>GitLab</w:t>
+              <w:t>BitBucket</w:t>
             </w:r>
             <w:proofErr w:type="spellEnd"/>
           </w:p>
@@ -24507,19 +24367,8 @@
                 <w:sz w:val="18"/>
                 <w:szCs w:val="18"/>
               </w:rPr>
-              <w:t xml:space="preserve">Team </w:t>
-            </w:r>
-            <w:proofErr w:type="spellStart"/>
-            <w:r>
-              <w:rPr>
-                <w:rFonts w:ascii="Calibri" w:hAnsi="Calibri" w:cs="Calibri"/>
-                <w:color w:val="000000"/>
-                <w:sz w:val="18"/>
-                <w:szCs w:val="18"/>
-              </w:rPr>
-              <w:t>CodeGiant</w:t>
-            </w:r>
-            <w:proofErr w:type="spellEnd"/>
+              <w:t>-</w:t>
+            </w:r>
           </w:p>
         </w:tc>
         <w:tc>
@@ -24542,16 +24391,17 @@
                 <w:color w:val="000000"/>
                 <w:sz w:val="18"/>
                 <w:szCs w:val="18"/>
-              </w:rPr>
-            </w:pPr>
-            <w:r>
-              <w:rPr>
-                <w:rFonts w:ascii="Calibri" w:hAnsi="Calibri" w:cs="Calibri"/>
-                <w:color w:val="000000"/>
-                <w:sz w:val="18"/>
-                <w:szCs w:val="18"/>
                 <w:lang w:val="en-US"/>
               </w:rPr>
+            </w:pPr>
+            <w:r>
+              <w:rPr>
+                <w:rFonts w:ascii="Calibri" w:hAnsi="Calibri" w:cs="Calibri"/>
+                <w:color w:val="000000"/>
+                <w:sz w:val="18"/>
+                <w:szCs w:val="18"/>
+                <w:lang w:val="en-US"/>
+              </w:rPr>
               <w:t xml:space="preserve">Service </w:t>
             </w:r>
             <w:proofErr w:type="spellStart"/>
@@ -24596,8 +24446,40 @@
                 <w:szCs w:val="18"/>
                 <w:lang w:val="en-US"/>
               </w:rPr>
-              <w:t xml:space="preserve"> Git – GitHub &amp; GitLab</w:t>
-            </w:r>
+              <w:t xml:space="preserve"> Git </w:t>
+            </w:r>
+            <w:proofErr w:type="gramStart"/>
+            <w:r>
+              <w:rPr>
+                <w:rFonts w:ascii="Calibri" w:hAnsi="Calibri" w:cs="Calibri"/>
+                <w:color w:val="000000"/>
+                <w:sz w:val="18"/>
+                <w:szCs w:val="18"/>
+                <w:lang w:val="en-US"/>
+              </w:rPr>
+              <w:t xml:space="preserve">– </w:t>
+            </w:r>
+            <w:r>
+              <w:rPr>
+                <w:rFonts w:ascii="Calibri" w:hAnsi="Calibri" w:cs="Calibri"/>
+                <w:color w:val="000000"/>
+                <w:sz w:val="18"/>
+                <w:szCs w:val="18"/>
+              </w:rPr>
+              <w:t xml:space="preserve"> </w:t>
+            </w:r>
+            <w:proofErr w:type="spellStart"/>
+            <w:r>
+              <w:rPr>
+                <w:rFonts w:ascii="Calibri" w:hAnsi="Calibri" w:cs="Calibri"/>
+                <w:color w:val="000000"/>
+                <w:sz w:val="18"/>
+                <w:szCs w:val="18"/>
+              </w:rPr>
+              <w:t>BitBucket</w:t>
+            </w:r>
+            <w:proofErr w:type="spellEnd"/>
+            <w:proofErr w:type="gramEnd"/>
           </w:p>
         </w:tc>
         <w:tc>
@@ -24664,34 +24546,8 @@
                 <w:sz w:val="18"/>
                 <w:szCs w:val="18"/>
               </w:rPr>
-              <w:t>10 Avril 2020</w:t>
-            </w:r>
-          </w:p>
-        </w:tc>
-        <w:tc>
-          <w:tcPr>
-            <w:tcW w:w="1418" w:type="dxa"/>
-            <w:tcBorders>
-              <w:top w:val="single" w:sz="4" w:space="0" w:color="auto"/>
-              <w:left w:val="nil"/>
-              <w:bottom w:val="single" w:sz="4" w:space="0" w:color="auto"/>
-              <w:right w:val="single" w:sz="4" w:space="0" w:color="auto"/>
-            </w:tcBorders>
-            <w:shd w:val="clear" w:color="auto" w:fill="auto"/>
-            <w:vAlign w:val="center"/>
-          </w:tcPr>
-          <w:p>
-            <w:pPr>
-              <w:jc w:val="center"/>
-              <w:rPr>
-                <w:rFonts w:ascii="Calibri" w:hAnsi="Calibri" w:cs="Calibri"/>
-                <w:b/>
-                <w:bCs/>
-                <w:color w:val="000000"/>
-                <w:sz w:val="28"/>
-                <w:szCs w:val="28"/>
-              </w:rPr>
-            </w:pPr>
+              <w:t>-</w:t>
+            </w:r>
           </w:p>
         </w:tc>
       </w:tr>
@@ -24729,7 +24585,7 @@
                 <w:sz w:val="18"/>
                 <w:szCs w:val="18"/>
               </w:rPr>
-              <w:t>Trustadius</w:t>
+              <w:t>Slintel</w:t>
             </w:r>
             <w:proofErr w:type="spellEnd"/>
           </w:p>
@@ -24765,7 +24621,7 @@
                 <w:szCs w:val="18"/>
                 <w:u w:val="single"/>
               </w:rPr>
-              <w:t>https://www.trustradius.com/products/bitbucket/reviews?qs=pros-and-cons</w:t>
+              <w:t>https://www.slintel.com/tech/source-code-management/github-market-share#Github-faqs</w:t>
             </w:r>
           </w:p>
         </w:tc>
@@ -24798,19 +24654,8 @@
                 <w:sz w:val="18"/>
                 <w:szCs w:val="18"/>
               </w:rPr>
-              <w:t xml:space="preserve">Avantages et inconvénients de </w:t>
-            </w:r>
-            <w:proofErr w:type="spellStart"/>
-            <w:r>
-              <w:rPr>
-                <w:rFonts w:ascii="Calibri" w:hAnsi="Calibri" w:cs="Calibri"/>
-                <w:color w:val="000000"/>
-                <w:sz w:val="18"/>
-                <w:szCs w:val="18"/>
-              </w:rPr>
-              <w:t>BitBucket</w:t>
-            </w:r>
-            <w:proofErr w:type="spellEnd"/>
+              <w:t>Parts de marché des logiciels de gestion de versions distribués - GitHub</w:t>
+            </w:r>
           </w:p>
         </w:tc>
         <w:tc>
@@ -24899,9 +24744,19 @@
                 <w:color w:val="000000"/>
                 <w:sz w:val="18"/>
                 <w:szCs w:val="18"/>
+              </w:rPr>
+            </w:pPr>
+            <w:r>
+              <w:rPr>
+                <w:rFonts w:ascii="Calibri" w:hAnsi="Calibri" w:cs="Calibri"/>
+                <w:color w:val="000000"/>
+                <w:sz w:val="18"/>
+                <w:szCs w:val="18"/>
                 <w:lang w:val="en-US"/>
               </w:rPr>
-            </w:pPr>
+              <w:t xml:space="preserve">Service </w:t>
+            </w:r>
+            <w:proofErr w:type="spellStart"/>
             <w:r>
               <w:rPr>
                 <w:rFonts w:ascii="Calibri" w:hAnsi="Calibri" w:cs="Calibri"/>
@@ -24910,7 +24765,18 @@
                 <w:szCs w:val="18"/>
                 <w:lang w:val="en-US"/>
               </w:rPr>
-              <w:t xml:space="preserve">Service </w:t>
+              <w:t>d’hébergement</w:t>
+            </w:r>
+            <w:proofErr w:type="spellEnd"/>
+            <w:r>
+              <w:rPr>
+                <w:rFonts w:ascii="Calibri" w:hAnsi="Calibri" w:cs="Calibri"/>
+                <w:color w:val="000000"/>
+                <w:sz w:val="18"/>
+                <w:szCs w:val="18"/>
+                <w:lang w:val="en-US"/>
+              </w:rPr>
+              <w:t xml:space="preserve"> de </w:t>
             </w:r>
             <w:proofErr w:type="spellStart"/>
             <w:r>
@@ -24921,7 +24787,7 @@
                 <w:szCs w:val="18"/>
                 <w:lang w:val="en-US"/>
               </w:rPr>
-              <w:t>d’hébergement</w:t>
+              <w:t>referentiel</w:t>
             </w:r>
             <w:proofErr w:type="spellEnd"/>
             <w:r>
@@ -24932,62 +24798,8 @@
                 <w:szCs w:val="18"/>
                 <w:lang w:val="en-US"/>
               </w:rPr>
-              <w:t xml:space="preserve"> de </w:t>
-            </w:r>
-            <w:proofErr w:type="spellStart"/>
-            <w:r>
-              <w:rPr>
-                <w:rFonts w:ascii="Calibri" w:hAnsi="Calibri" w:cs="Calibri"/>
-                <w:color w:val="000000"/>
-                <w:sz w:val="18"/>
-                <w:szCs w:val="18"/>
-                <w:lang w:val="en-US"/>
-              </w:rPr>
-              <w:t>referentiel</w:t>
-            </w:r>
-            <w:proofErr w:type="spellEnd"/>
-            <w:r>
-              <w:rPr>
-                <w:rFonts w:ascii="Calibri" w:hAnsi="Calibri" w:cs="Calibri"/>
-                <w:color w:val="000000"/>
-                <w:sz w:val="18"/>
-                <w:szCs w:val="18"/>
-                <w:lang w:val="en-US"/>
-              </w:rPr>
-              <w:t xml:space="preserve"> Git </w:t>
-            </w:r>
-            <w:proofErr w:type="gramStart"/>
-            <w:r>
-              <w:rPr>
-                <w:rFonts w:ascii="Calibri" w:hAnsi="Calibri" w:cs="Calibri"/>
-                <w:color w:val="000000"/>
-                <w:sz w:val="18"/>
-                <w:szCs w:val="18"/>
-                <w:lang w:val="en-US"/>
-              </w:rPr>
-              <w:t xml:space="preserve">– </w:t>
-            </w:r>
-            <w:r>
-              <w:rPr>
-                <w:rFonts w:ascii="Calibri" w:hAnsi="Calibri" w:cs="Calibri"/>
-                <w:color w:val="000000"/>
-                <w:sz w:val="18"/>
-                <w:szCs w:val="18"/>
-              </w:rPr>
-              <w:t xml:space="preserve"> </w:t>
-            </w:r>
-            <w:proofErr w:type="spellStart"/>
-            <w:r>
-              <w:rPr>
-                <w:rFonts w:ascii="Calibri" w:hAnsi="Calibri" w:cs="Calibri"/>
-                <w:color w:val="000000"/>
-                <w:sz w:val="18"/>
-                <w:szCs w:val="18"/>
-              </w:rPr>
-              <w:t>BitBucket</w:t>
-            </w:r>
-            <w:proofErr w:type="spellEnd"/>
-            <w:proofErr w:type="gramEnd"/>
+              <w:t xml:space="preserve"> Git - GitHub</w:t>
+            </w:r>
           </w:p>
         </w:tc>
         <w:tc>
@@ -25054,34 +24866,8 @@
                 <w:sz w:val="18"/>
                 <w:szCs w:val="18"/>
               </w:rPr>
-              <w:t>-</w:t>
-            </w:r>
-          </w:p>
-        </w:tc>
-        <w:tc>
-          <w:tcPr>
-            <w:tcW w:w="1418" w:type="dxa"/>
-            <w:tcBorders>
-              <w:top w:val="single" w:sz="4" w:space="0" w:color="auto"/>
-              <w:left w:val="nil"/>
-              <w:bottom w:val="single" w:sz="4" w:space="0" w:color="auto"/>
-              <w:right w:val="single" w:sz="4" w:space="0" w:color="auto"/>
-            </w:tcBorders>
-            <w:shd w:val="clear" w:color="auto" w:fill="auto"/>
-            <w:vAlign w:val="center"/>
-          </w:tcPr>
-          <w:p>
-            <w:pPr>
-              <w:jc w:val="center"/>
-              <w:rPr>
-                <w:rFonts w:ascii="Calibri" w:hAnsi="Calibri" w:cs="Calibri"/>
-                <w:b/>
-                <w:bCs/>
-                <w:color w:val="000000"/>
-                <w:sz w:val="28"/>
-                <w:szCs w:val="28"/>
-              </w:rPr>
-            </w:pPr>
+              <w:t>Mise à jour en temps réel</w:t>
+            </w:r>
           </w:p>
         </w:tc>
       </w:tr>
@@ -25119,7 +24905,8 @@
                 <w:sz w:val="18"/>
                 <w:szCs w:val="18"/>
               </w:rPr>
-              <w:t>Slintel</w:t>
+              <w:lastRenderedPageBreak/>
+              <w:t>Kinsta</w:t>
             </w:r>
             <w:proofErr w:type="spellEnd"/>
           </w:p>
@@ -25155,7 +24942,7 @@
                 <w:szCs w:val="18"/>
                 <w:u w:val="single"/>
               </w:rPr>
-              <w:t>https://www.slintel.com/tech/source-code-management/github-market-share#Github-faqs</w:t>
+              <w:t>https://kinsta.com/fr/base-de-connaissances/base-de-connaissances-github/</w:t>
             </w:r>
           </w:p>
         </w:tc>
@@ -25188,7 +24975,7 @@
                 <w:sz w:val="18"/>
                 <w:szCs w:val="18"/>
               </w:rPr>
-              <w:t>Parts de marché des logiciels de gestion de versions distribués - GitHub</w:t>
+              <w:t>Description de GitHub</w:t>
             </w:r>
           </w:p>
         </w:tc>
@@ -25400,44 +25187,7 @@
                 <w:sz w:val="18"/>
                 <w:szCs w:val="18"/>
               </w:rPr>
-              <w:t>Mise à jour en temps réel</w:t>
-            </w:r>
-          </w:p>
-        </w:tc>
-        <w:tc>
-          <w:tcPr>
-            <w:tcW w:w="1418" w:type="dxa"/>
-            <w:tcBorders>
-              <w:top w:val="single" w:sz="4" w:space="0" w:color="auto"/>
-              <w:left w:val="nil"/>
-              <w:bottom w:val="single" w:sz="4" w:space="0" w:color="auto"/>
-              <w:right w:val="single" w:sz="4" w:space="0" w:color="auto"/>
-            </w:tcBorders>
-            <w:shd w:val="clear" w:color="auto" w:fill="auto"/>
-            <w:vAlign w:val="center"/>
-          </w:tcPr>
-          <w:p>
-            <w:pPr>
-              <w:jc w:val="center"/>
-              <w:rPr>
-                <w:rFonts w:ascii="Calibri" w:hAnsi="Calibri" w:cs="Calibri"/>
-                <w:b/>
-                <w:bCs/>
-                <w:color w:val="000000"/>
-                <w:sz w:val="28"/>
-                <w:szCs w:val="28"/>
-              </w:rPr>
-            </w:pPr>
-            <w:r>
-              <w:rPr>
-                <w:rFonts w:ascii="Calibri" w:hAnsi="Calibri" w:cs="Calibri"/>
-                <w:b/>
-                <w:bCs/>
-                <w:color w:val="000000"/>
-                <w:sz w:val="28"/>
-                <w:szCs w:val="28"/>
-              </w:rPr>
-              <w:t>4</w:t>
+              <w:t>Mise à jour le 25 août 2020</w:t>
             </w:r>
           </w:p>
         </w:tc>
@@ -25468,18 +25218,15 @@
                 <w:szCs w:val="18"/>
               </w:rPr>
             </w:pPr>
-            <w:proofErr w:type="spellStart"/>
-            <w:r>
-              <w:rPr>
-                <w:rFonts w:ascii="Calibri" w:hAnsi="Calibri" w:cs="Calibri"/>
-                <w:color w:val="000000"/>
-                <w:sz w:val="18"/>
-                <w:szCs w:val="18"/>
-              </w:rPr>
-              <w:lastRenderedPageBreak/>
-              <w:t>Kinsta</w:t>
-            </w:r>
-            <w:proofErr w:type="spellEnd"/>
+            <w:r>
+              <w:rPr>
+                <w:rFonts w:ascii="Calibri" w:hAnsi="Calibri" w:cs="Calibri"/>
+                <w:color w:val="000000"/>
+                <w:sz w:val="18"/>
+                <w:szCs w:val="18"/>
+              </w:rPr>
+              <w:t>Wikipédia</w:t>
+            </w:r>
           </w:p>
         </w:tc>
         <w:tc>
@@ -25513,7 +25260,7 @@
                 <w:szCs w:val="18"/>
                 <w:u w:val="single"/>
               </w:rPr>
-              <w:t>https://kinsta.com/fr/base-de-connaissances/base-de-connaissances-github/</w:t>
+              <w:t>https://fr.wikipedia.org/wiki/GitLab</w:t>
             </w:r>
           </w:p>
         </w:tc>
@@ -25546,8 +25293,19 @@
                 <w:sz w:val="18"/>
                 <w:szCs w:val="18"/>
               </w:rPr>
-              <w:t>Description de GitHub</w:t>
-            </w:r>
+              <w:t xml:space="preserve">Description de </w:t>
+            </w:r>
+            <w:proofErr w:type="spellStart"/>
+            <w:r>
+              <w:rPr>
+                <w:rFonts w:ascii="Calibri" w:hAnsi="Calibri" w:cs="Calibri"/>
+                <w:color w:val="000000"/>
+                <w:sz w:val="18"/>
+                <w:szCs w:val="18"/>
+              </w:rPr>
+              <w:t>GitLab</w:t>
+            </w:r>
+            <w:proofErr w:type="spellEnd"/>
           </w:p>
         </w:tc>
         <w:tc>
@@ -25636,16 +25394,17 @@
                 <w:color w:val="000000"/>
                 <w:sz w:val="18"/>
                 <w:szCs w:val="18"/>
-              </w:rPr>
-            </w:pPr>
-            <w:r>
-              <w:rPr>
-                <w:rFonts w:ascii="Calibri" w:hAnsi="Calibri" w:cs="Calibri"/>
-                <w:color w:val="000000"/>
-                <w:sz w:val="18"/>
-                <w:szCs w:val="18"/>
                 <w:lang w:val="en-US"/>
               </w:rPr>
+            </w:pPr>
+            <w:r>
+              <w:rPr>
+                <w:rFonts w:ascii="Calibri" w:hAnsi="Calibri" w:cs="Calibri"/>
+                <w:color w:val="000000"/>
+                <w:sz w:val="18"/>
+                <w:szCs w:val="18"/>
+                <w:lang w:val="en-US"/>
+              </w:rPr>
               <w:t xml:space="preserve">Service </w:t>
             </w:r>
             <w:proofErr w:type="spellStart"/>
@@ -25690,7 +25449,7 @@
                 <w:szCs w:val="18"/>
                 <w:lang w:val="en-US"/>
               </w:rPr>
-              <w:t xml:space="preserve"> Git - GitHub</w:t>
+              <w:t xml:space="preserve"> Git - GitLab</w:t>
             </w:r>
           </w:p>
         </w:tc>
@@ -25725,7 +25484,7 @@
                 <w:szCs w:val="18"/>
                 <w:lang w:val="en-US"/>
               </w:rPr>
-              <w:t>Site web</w:t>
+              <w:t xml:space="preserve"> Site web</w:t>
             </w:r>
           </w:p>
         </w:tc>
@@ -25758,34 +25517,8 @@
                 <w:sz w:val="18"/>
                 <w:szCs w:val="18"/>
               </w:rPr>
-              <w:t>Mise à jour le 25 août 2020</w:t>
-            </w:r>
-          </w:p>
-        </w:tc>
-        <w:tc>
-          <w:tcPr>
-            <w:tcW w:w="1418" w:type="dxa"/>
-            <w:tcBorders>
-              <w:top w:val="single" w:sz="4" w:space="0" w:color="auto"/>
-              <w:left w:val="nil"/>
-              <w:bottom w:val="single" w:sz="4" w:space="0" w:color="auto"/>
-              <w:right w:val="single" w:sz="4" w:space="0" w:color="auto"/>
-            </w:tcBorders>
-            <w:shd w:val="clear" w:color="auto" w:fill="auto"/>
-            <w:vAlign w:val="center"/>
-          </w:tcPr>
-          <w:p>
-            <w:pPr>
-              <w:jc w:val="center"/>
-              <w:rPr>
-                <w:rFonts w:ascii="Calibri" w:hAnsi="Calibri" w:cs="Calibri"/>
-                <w:b/>
-                <w:bCs/>
-                <w:color w:val="000000"/>
-                <w:sz w:val="28"/>
-                <w:szCs w:val="28"/>
-              </w:rPr>
-            </w:pPr>
+              <w:t>-</w:t>
+            </w:r>
           </w:p>
         </w:tc>
       </w:tr>
@@ -25857,7 +25590,7 @@
                 <w:szCs w:val="18"/>
                 <w:u w:val="single"/>
               </w:rPr>
-              <w:t>https://fr.wikipedia.org/wiki/GitLab</w:t>
+              <w:t>https://fr.wikipedia.org/wiki/Bitbucket</w:t>
             </w:r>
           </w:p>
         </w:tc>
@@ -25900,7 +25633,7 @@
                 <w:sz w:val="18"/>
                 <w:szCs w:val="18"/>
               </w:rPr>
-              <w:t>GitLab</w:t>
+              <w:t>BitBucket</w:t>
             </w:r>
             <w:proofErr w:type="spellEnd"/>
           </w:p>
@@ -26046,8 +25779,20 @@
                 <w:szCs w:val="18"/>
                 <w:lang w:val="en-US"/>
               </w:rPr>
-              <w:t xml:space="preserve"> Git - GitLab</w:t>
-            </w:r>
+              <w:t xml:space="preserve"> Git - </w:t>
+            </w:r>
+            <w:proofErr w:type="spellStart"/>
+            <w:r>
+              <w:rPr>
+                <w:rFonts w:ascii="Calibri" w:hAnsi="Calibri" w:cs="Calibri"/>
+                <w:color w:val="000000"/>
+                <w:sz w:val="18"/>
+                <w:szCs w:val="18"/>
+                <w:lang w:val="en-US"/>
+              </w:rPr>
+              <w:t>BitBucket</w:t>
+            </w:r>
+            <w:proofErr w:type="spellEnd"/>
           </w:p>
         </w:tc>
         <w:tc>
@@ -26081,7 +25826,7 @@
                 <w:szCs w:val="18"/>
                 <w:lang w:val="en-US"/>
               </w:rPr>
-              <w:t xml:space="preserve"> Site web</w:t>
+              <w:t>Site web</w:t>
             </w:r>
           </w:p>
         </w:tc>
@@ -26116,32 +25861,6 @@
               </w:rPr>
               <w:t>-</w:t>
             </w:r>
-          </w:p>
-        </w:tc>
-        <w:tc>
-          <w:tcPr>
-            <w:tcW w:w="1418" w:type="dxa"/>
-            <w:tcBorders>
-              <w:top w:val="single" w:sz="4" w:space="0" w:color="auto"/>
-              <w:left w:val="nil"/>
-              <w:bottom w:val="single" w:sz="4" w:space="0" w:color="auto"/>
-              <w:right w:val="single" w:sz="4" w:space="0" w:color="auto"/>
-            </w:tcBorders>
-            <w:shd w:val="clear" w:color="auto" w:fill="auto"/>
-            <w:vAlign w:val="center"/>
-          </w:tcPr>
-          <w:p>
-            <w:pPr>
-              <w:jc w:val="center"/>
-              <w:rPr>
-                <w:rFonts w:ascii="Calibri" w:hAnsi="Calibri" w:cs="Calibri"/>
-                <w:b/>
-                <w:bCs/>
-                <w:color w:val="000000"/>
-                <w:sz w:val="28"/>
-                <w:szCs w:val="28"/>
-              </w:rPr>
-            </w:pPr>
           </w:p>
         </w:tc>
       </w:tr>
@@ -26178,7 +25897,7 @@
                 <w:sz w:val="18"/>
                 <w:szCs w:val="18"/>
               </w:rPr>
-              <w:t>Wikipédia</w:t>
+              <w:t>GitHub</w:t>
             </w:r>
           </w:p>
         </w:tc>
@@ -26213,7 +25932,7 @@
                 <w:szCs w:val="18"/>
                 <w:u w:val="single"/>
               </w:rPr>
-              <w:t>https://fr.wikipedia.org/wiki/Bitbucket</w:t>
+              <w:t>https://fr.github.com/features/actions</w:t>
             </w:r>
           </w:p>
         </w:tc>
@@ -26246,19 +25965,8 @@
                 <w:sz w:val="18"/>
                 <w:szCs w:val="18"/>
               </w:rPr>
-              <w:t xml:space="preserve">Description de </w:t>
-            </w:r>
-            <w:proofErr w:type="spellStart"/>
-            <w:r>
-              <w:rPr>
-                <w:rFonts w:ascii="Calibri" w:hAnsi="Calibri" w:cs="Calibri"/>
-                <w:color w:val="000000"/>
-                <w:sz w:val="18"/>
-                <w:szCs w:val="18"/>
-              </w:rPr>
-              <w:t>BitBucket</w:t>
-            </w:r>
-            <w:proofErr w:type="spellEnd"/>
+              <w:t>Description de GitHub Actions</w:t>
+            </w:r>
           </w:p>
         </w:tc>
         <w:tc>
@@ -26350,6 +26058,7 @@
                 <w:lang w:val="en-US"/>
               </w:rPr>
             </w:pPr>
+            <w:proofErr w:type="spellStart"/>
             <w:r>
               <w:rPr>
                 <w:rFonts w:ascii="Calibri" w:hAnsi="Calibri" w:cs="Calibri"/>
@@ -26358,7 +26067,18 @@
                 <w:szCs w:val="18"/>
                 <w:lang w:val="en-US"/>
               </w:rPr>
-              <w:t xml:space="preserve">Service </w:t>
+              <w:t>Outil</w:t>
+            </w:r>
+            <w:proofErr w:type="spellEnd"/>
+            <w:r>
+              <w:rPr>
+                <w:rFonts w:ascii="Calibri" w:hAnsi="Calibri" w:cs="Calibri"/>
+                <w:color w:val="000000"/>
+                <w:sz w:val="18"/>
+                <w:szCs w:val="18"/>
+                <w:lang w:val="en-US"/>
+              </w:rPr>
+              <w:t xml:space="preserve"> </w:t>
             </w:r>
             <w:proofErr w:type="spellStart"/>
             <w:r>
@@ -26369,7 +26089,7 @@
                 <w:szCs w:val="18"/>
                 <w:lang w:val="en-US"/>
               </w:rPr>
-              <w:t>d’hébergement</w:t>
+              <w:t>d’intégration</w:t>
             </w:r>
             <w:proofErr w:type="spellEnd"/>
             <w:r>
@@ -26380,42 +26100,8 @@
                 <w:szCs w:val="18"/>
                 <w:lang w:val="en-US"/>
               </w:rPr>
-              <w:t xml:space="preserve"> de </w:t>
-            </w:r>
-            <w:proofErr w:type="spellStart"/>
-            <w:r>
-              <w:rPr>
-                <w:rFonts w:ascii="Calibri" w:hAnsi="Calibri" w:cs="Calibri"/>
-                <w:color w:val="000000"/>
-                <w:sz w:val="18"/>
-                <w:szCs w:val="18"/>
-                <w:lang w:val="en-US"/>
-              </w:rPr>
-              <w:t>referentiel</w:t>
-            </w:r>
-            <w:proofErr w:type="spellEnd"/>
-            <w:r>
-              <w:rPr>
-                <w:rFonts w:ascii="Calibri" w:hAnsi="Calibri" w:cs="Calibri"/>
-                <w:color w:val="000000"/>
-                <w:sz w:val="18"/>
-                <w:szCs w:val="18"/>
-                <w:lang w:val="en-US"/>
-              </w:rPr>
-              <w:t xml:space="preserve"> Git - </w:t>
-            </w:r>
-            <w:proofErr w:type="spellStart"/>
-            <w:r>
-              <w:rPr>
-                <w:rFonts w:ascii="Calibri" w:hAnsi="Calibri" w:cs="Calibri"/>
-                <w:color w:val="000000"/>
-                <w:sz w:val="18"/>
-                <w:szCs w:val="18"/>
-                <w:lang w:val="en-US"/>
-              </w:rPr>
-              <w:t>BitBucket</w:t>
-            </w:r>
-            <w:proofErr w:type="spellEnd"/>
+              <w:t xml:space="preserve"> continue – GitHub Actions</w:t>
+            </w:r>
           </w:p>
         </w:tc>
         <w:tc>
@@ -26484,32 +26170,6 @@
               </w:rPr>
               <w:t>-</w:t>
             </w:r>
-          </w:p>
-        </w:tc>
-        <w:tc>
-          <w:tcPr>
-            <w:tcW w:w="1418" w:type="dxa"/>
-            <w:tcBorders>
-              <w:top w:val="single" w:sz="4" w:space="0" w:color="auto"/>
-              <w:left w:val="nil"/>
-              <w:bottom w:val="single" w:sz="4" w:space="0" w:color="auto"/>
-              <w:right w:val="single" w:sz="4" w:space="0" w:color="auto"/>
-            </w:tcBorders>
-            <w:shd w:val="clear" w:color="auto" w:fill="auto"/>
-            <w:vAlign w:val="center"/>
-          </w:tcPr>
-          <w:p>
-            <w:pPr>
-              <w:jc w:val="center"/>
-              <w:rPr>
-                <w:rFonts w:ascii="Calibri" w:hAnsi="Calibri" w:cs="Calibri"/>
-                <w:b/>
-                <w:bCs/>
-                <w:color w:val="000000"/>
-                <w:sz w:val="28"/>
-                <w:szCs w:val="28"/>
-              </w:rPr>
-            </w:pPr>
           </w:p>
         </w:tc>
       </w:tr>
@@ -26546,7 +26206,8 @@
                 <w:sz w:val="18"/>
                 <w:szCs w:val="18"/>
               </w:rPr>
-              <w:t>GitHub</w:t>
+              <w:lastRenderedPageBreak/>
+              <w:t>Le Big Data</w:t>
             </w:r>
           </w:p>
         </w:tc>
@@ -26581,7 +26242,7 @@
                 <w:szCs w:val="18"/>
                 <w:u w:val="single"/>
               </w:rPr>
-              <w:t>https://fr.github.com/features/actions</w:t>
+              <w:t>https://www.lebigdata.fr/jenkins-definition-avantages#:~:text=Jenkins%20est%20un%20outil%20logiciel,similaires%2C%20ainsi%20que%20son%20fonctionnement.</w:t>
             </w:r>
           </w:p>
         </w:tc>
@@ -26614,7 +26275,7 @@
                 <w:sz w:val="18"/>
                 <w:szCs w:val="18"/>
               </w:rPr>
-              <w:t>Description de GitHub Actions</w:t>
+              <w:t>Description de Jenkins</w:t>
             </w:r>
           </w:p>
         </w:tc>
@@ -26680,7 +26341,7 @@
                 <w:sz w:val="18"/>
                 <w:szCs w:val="18"/>
               </w:rPr>
-              <w:t>-</w:t>
+              <w:t>Bastien L</w:t>
             </w:r>
           </w:p>
         </w:tc>
@@ -26749,7 +26410,7 @@
                 <w:szCs w:val="18"/>
                 <w:lang w:val="en-US"/>
               </w:rPr>
-              <w:t xml:space="preserve"> continue – GitHub Actions</w:t>
+              <w:t xml:space="preserve"> continue – Jenkins</w:t>
             </w:r>
           </w:p>
         </w:tc>
@@ -26817,34 +26478,8 @@
                 <w:sz w:val="18"/>
                 <w:szCs w:val="18"/>
               </w:rPr>
-              <w:t>-</w:t>
-            </w:r>
-          </w:p>
-        </w:tc>
-        <w:tc>
-          <w:tcPr>
-            <w:tcW w:w="1418" w:type="dxa"/>
-            <w:tcBorders>
-              <w:top w:val="single" w:sz="4" w:space="0" w:color="auto"/>
-              <w:left w:val="nil"/>
-              <w:bottom w:val="single" w:sz="4" w:space="0" w:color="auto"/>
-              <w:right w:val="single" w:sz="4" w:space="0" w:color="auto"/>
-            </w:tcBorders>
-            <w:shd w:val="clear" w:color="auto" w:fill="auto"/>
-            <w:vAlign w:val="center"/>
-          </w:tcPr>
-          <w:p>
-            <w:pPr>
-              <w:jc w:val="center"/>
-              <w:rPr>
-                <w:rFonts w:ascii="Calibri" w:hAnsi="Calibri" w:cs="Calibri"/>
-                <w:b/>
-                <w:bCs/>
-                <w:color w:val="000000"/>
-                <w:sz w:val="28"/>
-                <w:szCs w:val="28"/>
-              </w:rPr>
-            </w:pPr>
+              <w:t>Article publié le 11 décembre 2017</w:t>
+            </w:r>
           </w:p>
         </w:tc>
       </w:tr>
@@ -26874,16 +26509,17 @@
                 <w:szCs w:val="18"/>
               </w:rPr>
             </w:pPr>
-            <w:r>
-              <w:rPr>
-                <w:rFonts w:ascii="Calibri" w:hAnsi="Calibri" w:cs="Calibri"/>
-                <w:color w:val="000000"/>
-                <w:sz w:val="18"/>
-                <w:szCs w:val="18"/>
-              </w:rPr>
-              <w:lastRenderedPageBreak/>
-              <w:t>Le Big Data</w:t>
-            </w:r>
+            <w:proofErr w:type="spellStart"/>
+            <w:r>
+              <w:rPr>
+                <w:rFonts w:ascii="Calibri" w:hAnsi="Calibri" w:cs="Calibri"/>
+                <w:color w:val="000000"/>
+                <w:sz w:val="18"/>
+                <w:szCs w:val="18"/>
+              </w:rPr>
+              <w:t>DZone</w:t>
+            </w:r>
+            <w:proofErr w:type="spellEnd"/>
           </w:p>
         </w:tc>
         <w:tc>
@@ -26917,7 +26553,7 @@
                 <w:szCs w:val="18"/>
                 <w:u w:val="single"/>
               </w:rPr>
-              <w:t>https://www.lebigdata.fr/jenkins-definition-avantages#:~:text=Jenkins%20est%20un%20outil%20logiciel,similaires%2C%20ainsi%20que%20son%20fonctionnement.</w:t>
+              <w:t>https://dzone.com/articles/jenkins-vs-gitlab-ci-battle-of-cicd-tools</w:t>
             </w:r>
           </w:p>
         </w:tc>
@@ -26950,7 +26586,27 @@
                 <w:sz w:val="18"/>
                 <w:szCs w:val="18"/>
               </w:rPr>
-              <w:t>Description de Jenkins</w:t>
+              <w:t xml:space="preserve">Jenkins VS </w:t>
+            </w:r>
+            <w:proofErr w:type="spellStart"/>
+            <w:r>
+              <w:rPr>
+                <w:rFonts w:ascii="Calibri" w:hAnsi="Calibri" w:cs="Calibri"/>
+                <w:color w:val="000000"/>
+                <w:sz w:val="18"/>
+                <w:szCs w:val="18"/>
+              </w:rPr>
+              <w:t>GitLab</w:t>
+            </w:r>
+            <w:proofErr w:type="spellEnd"/>
+            <w:r>
+              <w:rPr>
+                <w:rFonts w:ascii="Calibri" w:hAnsi="Calibri" w:cs="Calibri"/>
+                <w:color w:val="000000"/>
+                <w:sz w:val="18"/>
+                <w:szCs w:val="18"/>
+              </w:rPr>
+              <w:t xml:space="preserve"> CI/CD</w:t>
             </w:r>
           </w:p>
         </w:tc>
@@ -27016,7 +26672,7 @@
                 <w:sz w:val="18"/>
                 <w:szCs w:val="18"/>
               </w:rPr>
-              <w:t>Bastien L</w:t>
+              <w:t>Rahul Jain</w:t>
             </w:r>
           </w:p>
         </w:tc>
@@ -27085,7 +26741,7 @@
                 <w:szCs w:val="18"/>
                 <w:lang w:val="en-US"/>
               </w:rPr>
-              <w:t xml:space="preserve"> continue – Jenkins</w:t>
+              <w:t xml:space="preserve"> continue – Jenkins &amp; GitLab CI/CD</w:t>
             </w:r>
           </w:p>
         </w:tc>
@@ -27153,391 +26809,8 @@
                 <w:sz w:val="18"/>
                 <w:szCs w:val="18"/>
               </w:rPr>
-              <w:t>Article publié le 11 décembre 2017</w:t>
-            </w:r>
-          </w:p>
-        </w:tc>
-        <w:tc>
-          <w:tcPr>
-            <w:tcW w:w="1418" w:type="dxa"/>
-            <w:tcBorders>
-              <w:top w:val="single" w:sz="4" w:space="0" w:color="auto"/>
-              <w:left w:val="nil"/>
-              <w:bottom w:val="single" w:sz="4" w:space="0" w:color="auto"/>
-              <w:right w:val="single" w:sz="4" w:space="0" w:color="auto"/>
-            </w:tcBorders>
-            <w:shd w:val="clear" w:color="auto" w:fill="auto"/>
-            <w:vAlign w:val="center"/>
-          </w:tcPr>
-          <w:p>
-            <w:pPr>
-              <w:jc w:val="center"/>
-              <w:rPr>
-                <w:rFonts w:ascii="Calibri" w:hAnsi="Calibri" w:cs="Calibri"/>
-                <w:b/>
-                <w:bCs/>
-                <w:color w:val="000000"/>
-                <w:sz w:val="28"/>
-                <w:szCs w:val="28"/>
-              </w:rPr>
-            </w:pPr>
-          </w:p>
-        </w:tc>
-      </w:tr>
-      <w:tr>
-        <w:trPr>
-          <w:trHeight w:val="1998"/>
-        </w:trPr>
-        <w:tc>
-          <w:tcPr>
-            <w:tcW w:w="2154" w:type="dxa"/>
-            <w:tcBorders>
-              <w:top w:val="single" w:sz="4" w:space="0" w:color="auto"/>
-              <w:left w:val="single" w:sz="4" w:space="0" w:color="auto"/>
-              <w:bottom w:val="single" w:sz="4" w:space="0" w:color="auto"/>
-              <w:right w:val="single" w:sz="4" w:space="0" w:color="auto"/>
-            </w:tcBorders>
-            <w:shd w:val="clear" w:color="auto" w:fill="auto"/>
-            <w:vAlign w:val="center"/>
-          </w:tcPr>
-          <w:p>
-            <w:pPr>
-              <w:jc w:val="center"/>
-              <w:rPr>
-                <w:rFonts w:ascii="Calibri" w:hAnsi="Calibri" w:cs="Calibri"/>
-                <w:color w:val="000000"/>
-                <w:sz w:val="18"/>
-                <w:szCs w:val="18"/>
-              </w:rPr>
-            </w:pPr>
-            <w:proofErr w:type="spellStart"/>
-            <w:r>
-              <w:rPr>
-                <w:rFonts w:ascii="Calibri" w:hAnsi="Calibri" w:cs="Calibri"/>
-                <w:color w:val="000000"/>
-                <w:sz w:val="18"/>
-                <w:szCs w:val="18"/>
-              </w:rPr>
-              <w:t>DZone</w:t>
-            </w:r>
-            <w:proofErr w:type="spellEnd"/>
-          </w:p>
-        </w:tc>
-        <w:tc>
-          <w:tcPr>
-            <w:tcW w:w="2438" w:type="dxa"/>
-            <w:tcBorders>
-              <w:top w:val="single" w:sz="4" w:space="0" w:color="auto"/>
-              <w:left w:val="nil"/>
-              <w:bottom w:val="single" w:sz="4" w:space="0" w:color="auto"/>
-              <w:right w:val="single" w:sz="4" w:space="0" w:color="auto"/>
-            </w:tcBorders>
-            <w:shd w:val="clear" w:color="auto" w:fill="auto"/>
-            <w:vAlign w:val="center"/>
-          </w:tcPr>
-          <w:p>
-            <w:pPr>
-              <w:jc w:val="center"/>
-              <w:rPr>
-                <w:rFonts w:cs="Liberation Sans"/>
-                <w:color w:val="0563C1"/>
-                <w:sz w:val="18"/>
-                <w:szCs w:val="18"/>
-                <w:u w:val="single"/>
-              </w:rPr>
-            </w:pPr>
-            <w:r>
-              <w:rPr>
-                <w:rFonts w:cs="Liberation Sans"/>
-                <w:color w:val="0563C1"/>
-                <w:sz w:val="18"/>
-                <w:szCs w:val="18"/>
-                <w:u w:val="single"/>
-              </w:rPr>
-              <w:t>https://dzone.com/articles/jenkins-vs-gitlab-ci-battle-of-cicd-tools</w:t>
-            </w:r>
-          </w:p>
-        </w:tc>
-        <w:tc>
-          <w:tcPr>
-            <w:tcW w:w="2066" w:type="dxa"/>
-            <w:tcBorders>
-              <w:top w:val="single" w:sz="4" w:space="0" w:color="auto"/>
-              <w:left w:val="nil"/>
-              <w:bottom w:val="single" w:sz="4" w:space="0" w:color="auto"/>
-              <w:right w:val="single" w:sz="4" w:space="0" w:color="auto"/>
-            </w:tcBorders>
-            <w:shd w:val="clear" w:color="auto" w:fill="auto"/>
-            <w:vAlign w:val="center"/>
-          </w:tcPr>
-          <w:p>
-            <w:pPr>
-              <w:jc w:val="center"/>
-              <w:rPr>
-                <w:rFonts w:ascii="Calibri" w:hAnsi="Calibri" w:cs="Calibri"/>
-                <w:color w:val="000000"/>
-                <w:sz w:val="18"/>
-                <w:szCs w:val="18"/>
-              </w:rPr>
-            </w:pPr>
-            <w:r>
-              <w:rPr>
-                <w:rFonts w:ascii="Calibri" w:hAnsi="Calibri" w:cs="Calibri"/>
-                <w:color w:val="000000"/>
-                <w:sz w:val="18"/>
-                <w:szCs w:val="18"/>
-              </w:rPr>
-              <w:t xml:space="preserve">Jenkins VS </w:t>
-            </w:r>
-            <w:proofErr w:type="spellStart"/>
-            <w:r>
-              <w:rPr>
-                <w:rFonts w:ascii="Calibri" w:hAnsi="Calibri" w:cs="Calibri"/>
-                <w:color w:val="000000"/>
-                <w:sz w:val="18"/>
-                <w:szCs w:val="18"/>
-              </w:rPr>
-              <w:t>GitLab</w:t>
-            </w:r>
-            <w:proofErr w:type="spellEnd"/>
-            <w:r>
-              <w:rPr>
-                <w:rFonts w:ascii="Calibri" w:hAnsi="Calibri" w:cs="Calibri"/>
-                <w:color w:val="000000"/>
-                <w:sz w:val="18"/>
-                <w:szCs w:val="18"/>
-              </w:rPr>
-              <w:t xml:space="preserve"> CI/CD</w:t>
-            </w:r>
-          </w:p>
-        </w:tc>
-        <w:tc>
-          <w:tcPr>
-            <w:tcW w:w="2479" w:type="dxa"/>
-            <w:tcBorders>
-              <w:top w:val="single" w:sz="4" w:space="0" w:color="auto"/>
-              <w:left w:val="nil"/>
-              <w:bottom w:val="single" w:sz="4" w:space="0" w:color="auto"/>
-              <w:right w:val="single" w:sz="4" w:space="0" w:color="auto"/>
-            </w:tcBorders>
-            <w:shd w:val="clear" w:color="auto" w:fill="auto"/>
-            <w:vAlign w:val="center"/>
-          </w:tcPr>
-          <w:p>
-            <w:pPr>
-              <w:jc w:val="center"/>
-              <w:rPr>
-                <w:rFonts w:ascii="Calibri" w:hAnsi="Calibri" w:cs="Calibri"/>
-                <w:color w:val="000000"/>
-                <w:sz w:val="18"/>
-                <w:szCs w:val="18"/>
-              </w:rPr>
-            </w:pPr>
-            <w:r>
-              <w:rPr>
-                <w:rFonts w:ascii="Calibri" w:hAnsi="Calibri" w:cs="Calibri"/>
-                <w:color w:val="000000"/>
-                <w:sz w:val="18"/>
-                <w:szCs w:val="18"/>
-              </w:rPr>
-              <w:t>Pull</w:t>
-            </w:r>
-          </w:p>
-        </w:tc>
-        <w:tc>
-          <w:tcPr>
-            <w:tcW w:w="1300" w:type="dxa"/>
-            <w:tcBorders>
-              <w:top w:val="single" w:sz="4" w:space="0" w:color="auto"/>
-              <w:left w:val="nil"/>
-              <w:bottom w:val="single" w:sz="4" w:space="0" w:color="auto"/>
-              <w:right w:val="single" w:sz="4" w:space="0" w:color="auto"/>
-            </w:tcBorders>
-            <w:shd w:val="clear" w:color="auto" w:fill="auto"/>
-            <w:vAlign w:val="center"/>
-          </w:tcPr>
-          <w:p>
-            <w:pPr>
-              <w:jc w:val="center"/>
-              <w:rPr>
-                <w:rFonts w:ascii="Calibri" w:hAnsi="Calibri" w:cs="Calibri"/>
-                <w:color w:val="000000"/>
-                <w:sz w:val="18"/>
-                <w:szCs w:val="18"/>
-              </w:rPr>
-            </w:pPr>
-            <w:r>
-              <w:rPr>
-                <w:rFonts w:ascii="Calibri" w:hAnsi="Calibri" w:cs="Calibri"/>
-                <w:color w:val="000000"/>
-                <w:sz w:val="18"/>
-                <w:szCs w:val="18"/>
-              </w:rPr>
-              <w:t>Rahul Jain</w:t>
-            </w:r>
-          </w:p>
-        </w:tc>
-        <w:tc>
-          <w:tcPr>
-            <w:tcW w:w="1240" w:type="dxa"/>
-            <w:tcBorders>
-              <w:top w:val="single" w:sz="4" w:space="0" w:color="auto"/>
-              <w:left w:val="nil"/>
-              <w:bottom w:val="single" w:sz="4" w:space="0" w:color="auto"/>
-              <w:right w:val="single" w:sz="4" w:space="0" w:color="auto"/>
-            </w:tcBorders>
-            <w:shd w:val="clear" w:color="auto" w:fill="auto"/>
-            <w:vAlign w:val="center"/>
-          </w:tcPr>
-          <w:p>
-            <w:pPr>
-              <w:jc w:val="center"/>
-              <w:rPr>
-                <w:rFonts w:ascii="Calibri" w:hAnsi="Calibri" w:cs="Calibri"/>
-                <w:color w:val="000000"/>
-                <w:sz w:val="18"/>
-                <w:szCs w:val="18"/>
-                <w:lang w:val="en-US"/>
-              </w:rPr>
-            </w:pPr>
-            <w:proofErr w:type="spellStart"/>
-            <w:r>
-              <w:rPr>
-                <w:rFonts w:ascii="Calibri" w:hAnsi="Calibri" w:cs="Calibri"/>
-                <w:color w:val="000000"/>
-                <w:sz w:val="18"/>
-                <w:szCs w:val="18"/>
-                <w:lang w:val="en-US"/>
-              </w:rPr>
-              <w:t>Outil</w:t>
-            </w:r>
-            <w:proofErr w:type="spellEnd"/>
-            <w:r>
-              <w:rPr>
-                <w:rFonts w:ascii="Calibri" w:hAnsi="Calibri" w:cs="Calibri"/>
-                <w:color w:val="000000"/>
-                <w:sz w:val="18"/>
-                <w:szCs w:val="18"/>
-                <w:lang w:val="en-US"/>
-              </w:rPr>
-              <w:t xml:space="preserve"> </w:t>
-            </w:r>
-            <w:proofErr w:type="spellStart"/>
-            <w:r>
-              <w:rPr>
-                <w:rFonts w:ascii="Calibri" w:hAnsi="Calibri" w:cs="Calibri"/>
-                <w:color w:val="000000"/>
-                <w:sz w:val="18"/>
-                <w:szCs w:val="18"/>
-                <w:lang w:val="en-US"/>
-              </w:rPr>
-              <w:t>d’intégration</w:t>
-            </w:r>
-            <w:proofErr w:type="spellEnd"/>
-            <w:r>
-              <w:rPr>
-                <w:rFonts w:ascii="Calibri" w:hAnsi="Calibri" w:cs="Calibri"/>
-                <w:color w:val="000000"/>
-                <w:sz w:val="18"/>
-                <w:szCs w:val="18"/>
-                <w:lang w:val="en-US"/>
-              </w:rPr>
-              <w:t xml:space="preserve"> continue – Jenkins &amp; GitLab CI/CD</w:t>
-            </w:r>
-          </w:p>
-        </w:tc>
-        <w:tc>
-          <w:tcPr>
-            <w:tcW w:w="1359" w:type="dxa"/>
-            <w:tcBorders>
-              <w:top w:val="single" w:sz="4" w:space="0" w:color="auto"/>
-              <w:left w:val="nil"/>
-              <w:bottom w:val="single" w:sz="4" w:space="0" w:color="auto"/>
-              <w:right w:val="single" w:sz="4" w:space="0" w:color="auto"/>
-            </w:tcBorders>
-            <w:shd w:val="clear" w:color="auto" w:fill="auto"/>
-            <w:vAlign w:val="center"/>
-          </w:tcPr>
-          <w:p>
-            <w:pPr>
-              <w:jc w:val="center"/>
-              <w:rPr>
-                <w:rFonts w:ascii="Calibri" w:hAnsi="Calibri" w:cs="Calibri"/>
-                <w:color w:val="000000"/>
-                <w:sz w:val="18"/>
-                <w:szCs w:val="18"/>
-                <w:lang w:val="en-US"/>
-              </w:rPr>
-            </w:pPr>
-            <w:r>
-              <w:rPr>
-                <w:rFonts w:ascii="Calibri" w:hAnsi="Calibri" w:cs="Calibri"/>
-                <w:color w:val="000000"/>
-                <w:sz w:val="18"/>
-                <w:szCs w:val="18"/>
-                <w:lang w:val="en-US"/>
-              </w:rPr>
-              <w:t>Site web</w:t>
-            </w:r>
-          </w:p>
-        </w:tc>
-        <w:tc>
-          <w:tcPr>
-            <w:tcW w:w="1276" w:type="dxa"/>
-            <w:tcBorders>
-              <w:top w:val="single" w:sz="4" w:space="0" w:color="auto"/>
-              <w:left w:val="nil"/>
-              <w:bottom w:val="single" w:sz="4" w:space="0" w:color="auto"/>
-              <w:right w:val="single" w:sz="4" w:space="0" w:color="auto"/>
-            </w:tcBorders>
-            <w:shd w:val="clear" w:color="auto" w:fill="auto"/>
-            <w:vAlign w:val="center"/>
-          </w:tcPr>
-          <w:p>
-            <w:pPr>
-              <w:jc w:val="center"/>
-              <w:rPr>
-                <w:rFonts w:ascii="Calibri" w:hAnsi="Calibri" w:cs="Calibri"/>
-                <w:color w:val="000000"/>
-                <w:sz w:val="18"/>
-                <w:szCs w:val="18"/>
-              </w:rPr>
-            </w:pPr>
-            <w:r>
-              <w:rPr>
-                <w:rFonts w:ascii="Calibri" w:hAnsi="Calibri" w:cs="Calibri"/>
-                <w:color w:val="000000"/>
-                <w:sz w:val="18"/>
-                <w:szCs w:val="18"/>
-              </w:rPr>
               <w:t>Article publié le 8 Octobre 2020</w:t>
             </w:r>
-          </w:p>
-        </w:tc>
-        <w:tc>
-          <w:tcPr>
-            <w:tcW w:w="1418" w:type="dxa"/>
-            <w:tcBorders>
-              <w:top w:val="single" w:sz="4" w:space="0" w:color="auto"/>
-              <w:left w:val="nil"/>
-              <w:bottom w:val="single" w:sz="4" w:space="0" w:color="auto"/>
-              <w:right w:val="single" w:sz="4" w:space="0" w:color="auto"/>
-            </w:tcBorders>
-            <w:shd w:val="clear" w:color="auto" w:fill="auto"/>
-            <w:vAlign w:val="center"/>
-          </w:tcPr>
-          <w:p>
-            <w:pPr>
-              <w:jc w:val="center"/>
-              <w:rPr>
-                <w:rFonts w:ascii="Calibri" w:hAnsi="Calibri" w:cs="Calibri"/>
-                <w:b/>
-                <w:bCs/>
-                <w:color w:val="000000"/>
-                <w:sz w:val="28"/>
-                <w:szCs w:val="28"/>
-              </w:rPr>
-            </w:pPr>
           </w:p>
         </w:tc>
       </w:tr>

</xml_diff>